<commit_message>
Updated line detection code with multiple sigma values
</commit_message>
<xml_diff>
--- a/notes/Notes IPCV Virtual Advertising project.docx
+++ b/notes/Notes IPCV Virtual Advertising project.docx
@@ -9,463 +9,61 @@
         </w:pBdr>
       </w:pPr>
       <w:r>
-        <w:t xml:space="preserve">Notes IPCV Virtual </w:t>
-      </w:r>
-      <w:proofErr w:type="spellStart"/>
-      <w:r>
-        <w:t>Advertising</w:t>
-      </w:r>
-      <w:proofErr w:type="spellEnd"/>
-      <w:r>
-        <w:t xml:space="preserve"> </w:t>
-      </w:r>
-      <w:proofErr w:type="spellStart"/>
-      <w:r>
-        <w:t>project</w:t>
-      </w:r>
-      <w:proofErr w:type="spellEnd"/>
+        <w:t>Notes IPCV Virtual Advertising project</w:t>
+      </w:r>
     </w:p>
     <w:p/>
     <w:p>
-      <w:proofErr w:type="spellStart"/>
-      <w:r>
-        <w:rPr>
-          <w:b/>
-          <w:bCs/>
-        </w:rPr>
-        <w:t>Camera</w:t>
-      </w:r>
-      <w:proofErr w:type="spellEnd"/>
-      <w:r>
-        <w:rPr>
-          <w:b/>
-          <w:bCs/>
-        </w:rPr>
-        <w:t xml:space="preserve"> </w:t>
-      </w:r>
-      <w:proofErr w:type="spellStart"/>
-      <w:r>
-        <w:rPr>
-          <w:b/>
-          <w:bCs/>
-        </w:rPr>
-        <w:t>calibration</w:t>
-      </w:r>
-      <w:proofErr w:type="spellEnd"/>
+      <w:r>
+        <w:rPr>
+          <w:b/>
+          <w:bCs/>
+        </w:rPr>
+        <w:t>Camera calibration</w:t>
+      </w:r>
       <w:r>
         <w:t xml:space="preserve">: </w:t>
       </w:r>
-      <w:proofErr w:type="spellStart"/>
-      <w:r>
-        <w:t>the</w:t>
-      </w:r>
-      <w:proofErr w:type="spellEnd"/>
-      <w:r>
-        <w:t xml:space="preserve"> </w:t>
-      </w:r>
-      <w:proofErr w:type="spellStart"/>
-      <w:r>
-        <w:t>process</w:t>
-      </w:r>
-      <w:proofErr w:type="spellEnd"/>
-      <w:r>
-        <w:t xml:space="preserve"> of </w:t>
-      </w:r>
-      <w:proofErr w:type="spellStart"/>
-      <w:r>
-        <w:t>estimating</w:t>
-      </w:r>
-      <w:proofErr w:type="spellEnd"/>
-      <w:r>
-        <w:t xml:space="preserve"> </w:t>
-      </w:r>
-      <w:proofErr w:type="spellStart"/>
-      <w:r>
-        <w:t>and</w:t>
-      </w:r>
-      <w:proofErr w:type="spellEnd"/>
-      <w:r>
-        <w:t xml:space="preserve"> </w:t>
-      </w:r>
-      <w:proofErr w:type="spellStart"/>
-      <w:r>
-        <w:t>adjusting</w:t>
-      </w:r>
-      <w:proofErr w:type="spellEnd"/>
-      <w:r>
-        <w:t xml:space="preserve"> </w:t>
-      </w:r>
-      <w:proofErr w:type="spellStart"/>
-      <w:r>
-        <w:t>the</w:t>
-      </w:r>
-      <w:proofErr w:type="spellEnd"/>
-      <w:r>
-        <w:t xml:space="preserve"> </w:t>
-      </w:r>
-      <w:proofErr w:type="spellStart"/>
-      <w:r>
-        <w:t>parameters</w:t>
-      </w:r>
-      <w:proofErr w:type="spellEnd"/>
-      <w:r>
-        <w:t xml:space="preserve"> of </w:t>
-      </w:r>
-      <w:proofErr w:type="spellStart"/>
-      <w:r>
-        <w:t>the</w:t>
-      </w:r>
-      <w:proofErr w:type="spellEnd"/>
-      <w:r>
-        <w:t xml:space="preserve"> </w:t>
-      </w:r>
-      <w:proofErr w:type="spellStart"/>
-      <w:r>
-        <w:t>camera</w:t>
-      </w:r>
-      <w:proofErr w:type="spellEnd"/>
-      <w:r>
-        <w:t xml:space="preserve"> or </w:t>
-      </w:r>
-      <w:proofErr w:type="spellStart"/>
-      <w:r>
-        <w:t>the</w:t>
-      </w:r>
-      <w:proofErr w:type="spellEnd"/>
-      <w:r>
-        <w:t xml:space="preserve"> </w:t>
-      </w:r>
-      <w:proofErr w:type="spellStart"/>
-      <w:r>
-        <w:t>system</w:t>
-      </w:r>
-      <w:proofErr w:type="spellEnd"/>
-      <w:r>
-        <w:t xml:space="preserve"> so </w:t>
-      </w:r>
-      <w:proofErr w:type="spellStart"/>
-      <w:r>
-        <w:t>that</w:t>
-      </w:r>
-      <w:proofErr w:type="spellEnd"/>
-      <w:r>
-        <w:t xml:space="preserve"> </w:t>
-      </w:r>
-      <w:proofErr w:type="spellStart"/>
-      <w:r>
-        <w:t>the</w:t>
-      </w:r>
-      <w:proofErr w:type="spellEnd"/>
-      <w:r>
-        <w:t xml:space="preserve"> </w:t>
-      </w:r>
-      <w:proofErr w:type="spellStart"/>
-      <w:r>
-        <w:t>captured</w:t>
-      </w:r>
-      <w:proofErr w:type="spellEnd"/>
-      <w:r>
-        <w:t xml:space="preserve"> </w:t>
-      </w:r>
-      <w:proofErr w:type="spellStart"/>
-      <w:r>
-        <w:t>images</w:t>
-      </w:r>
-      <w:proofErr w:type="spellEnd"/>
-      <w:r>
-        <w:t xml:space="preserve"> </w:t>
-      </w:r>
-      <w:proofErr w:type="spellStart"/>
-      <w:r>
-        <w:t>and</w:t>
-      </w:r>
-      <w:proofErr w:type="spellEnd"/>
-      <w:r>
-        <w:t xml:space="preserve"> </w:t>
-      </w:r>
-      <w:proofErr w:type="spellStart"/>
-      <w:r>
-        <w:t>videos</w:t>
-      </w:r>
-      <w:proofErr w:type="spellEnd"/>
-      <w:r>
-        <w:t xml:space="preserve"> </w:t>
-      </w:r>
-      <w:proofErr w:type="spellStart"/>
-      <w:r>
-        <w:t>accurately</w:t>
-      </w:r>
-      <w:proofErr w:type="spellEnd"/>
-      <w:r>
-        <w:t xml:space="preserve"> </w:t>
-      </w:r>
-      <w:proofErr w:type="spellStart"/>
-      <w:r>
-        <w:t>reflect</w:t>
-      </w:r>
-      <w:proofErr w:type="spellEnd"/>
-      <w:r>
-        <w:t xml:space="preserve"> </w:t>
-      </w:r>
-      <w:proofErr w:type="spellStart"/>
-      <w:r>
-        <w:t>the</w:t>
-      </w:r>
-      <w:proofErr w:type="spellEnd"/>
-      <w:r>
-        <w:t xml:space="preserve"> real-</w:t>
-      </w:r>
-      <w:proofErr w:type="spellStart"/>
-      <w:r>
-        <w:t>world</w:t>
-      </w:r>
-      <w:proofErr w:type="spellEnd"/>
-      <w:r>
-        <w:t xml:space="preserve"> dimensions, </w:t>
-      </w:r>
-      <w:proofErr w:type="spellStart"/>
-      <w:r>
-        <w:t>geometry</w:t>
-      </w:r>
-      <w:proofErr w:type="spellEnd"/>
-      <w:r>
-        <w:t xml:space="preserve">, or </w:t>
-      </w:r>
-      <w:proofErr w:type="spellStart"/>
-      <w:r>
-        <w:t>other</w:t>
-      </w:r>
-      <w:proofErr w:type="spellEnd"/>
-      <w:r>
-        <w:t xml:space="preserve"> </w:t>
-      </w:r>
-      <w:proofErr w:type="spellStart"/>
-      <w:r>
-        <w:t>properties</w:t>
-      </w:r>
-      <w:proofErr w:type="spellEnd"/>
+      <w:r>
+        <w:t>the process of estimating and adjusting the parameters of the camera or the system so that the captured images and videos accurately reflect the real-world dimensions, geometry, or other properties</w:t>
+      </w:r>
       <w:r>
         <w:t xml:space="preserve"> . </w:t>
       </w:r>
-      <w:proofErr w:type="spellStart"/>
-      <w:r>
-        <w:t>Camera</w:t>
-      </w:r>
-      <w:proofErr w:type="spellEnd"/>
-      <w:r>
-        <w:t xml:space="preserve"> </w:t>
-      </w:r>
-      <w:proofErr w:type="spellStart"/>
-      <w:r>
-        <w:t>calibration</w:t>
-      </w:r>
-      <w:proofErr w:type="spellEnd"/>
-      <w:r>
-        <w:t xml:space="preserve"> is </w:t>
-      </w:r>
-      <w:proofErr w:type="spellStart"/>
-      <w:r>
-        <w:t>used</w:t>
-      </w:r>
-      <w:proofErr w:type="spellEnd"/>
-      <w:r>
-        <w:t xml:space="preserve"> to </w:t>
-      </w:r>
-      <w:proofErr w:type="spellStart"/>
-      <w:r>
-        <w:t>determine</w:t>
-      </w:r>
-      <w:proofErr w:type="spellEnd"/>
-      <w:r>
-        <w:t xml:space="preserve"> </w:t>
-      </w:r>
-      <w:proofErr w:type="spellStart"/>
-      <w:r>
-        <w:t>the</w:t>
-      </w:r>
-      <w:proofErr w:type="spellEnd"/>
-      <w:r>
-        <w:t xml:space="preserve"> </w:t>
-      </w:r>
-      <w:proofErr w:type="spellStart"/>
-      <w:r>
-        <w:t>internal</w:t>
-      </w:r>
-      <w:proofErr w:type="spellEnd"/>
-      <w:r>
-        <w:t xml:space="preserve"> </w:t>
-      </w:r>
-      <w:proofErr w:type="spellStart"/>
-      <w:r>
-        <w:t>characteristics</w:t>
-      </w:r>
-      <w:proofErr w:type="spellEnd"/>
-      <w:r>
-        <w:t xml:space="preserve"> of </w:t>
-      </w:r>
-      <w:proofErr w:type="spellStart"/>
-      <w:r>
-        <w:t>the</w:t>
-      </w:r>
-      <w:proofErr w:type="spellEnd"/>
-      <w:r>
-        <w:t xml:space="preserve"> </w:t>
-      </w:r>
-      <w:proofErr w:type="spellStart"/>
-      <w:r>
-        <w:t>camera</w:t>
-      </w:r>
-      <w:proofErr w:type="spellEnd"/>
-      <w:r>
-        <w:t xml:space="preserve"> (</w:t>
-      </w:r>
-      <w:proofErr w:type="spellStart"/>
-      <w:r>
-        <w:t>also</w:t>
-      </w:r>
-      <w:proofErr w:type="spellEnd"/>
-      <w:r>
-        <w:t xml:space="preserve"> </w:t>
-      </w:r>
-      <w:proofErr w:type="spellStart"/>
-      <w:r>
-        <w:t>called</w:t>
-      </w:r>
-      <w:proofErr w:type="spellEnd"/>
-      <w:r>
-        <w:t xml:space="preserve"> </w:t>
-      </w:r>
-      <w:proofErr w:type="spellStart"/>
-      <w:r>
-        <w:rPr>
-          <w:b/>
-          <w:bCs/>
-        </w:rPr>
-        <w:t>intrinsic</w:t>
-      </w:r>
-      <w:proofErr w:type="spellEnd"/>
-      <w:r>
-        <w:rPr>
-          <w:b/>
-          <w:bCs/>
-        </w:rPr>
-        <w:t xml:space="preserve"> </w:t>
-      </w:r>
-      <w:proofErr w:type="spellStart"/>
-      <w:r>
-        <w:rPr>
-          <w:b/>
-          <w:bCs/>
-        </w:rPr>
-        <w:t>parameters</w:t>
-      </w:r>
-      <w:proofErr w:type="spellEnd"/>
-      <w:r>
-        <w:t xml:space="preserve">) </w:t>
-      </w:r>
-      <w:proofErr w:type="spellStart"/>
-      <w:r>
-        <w:t>and</w:t>
-      </w:r>
-      <w:proofErr w:type="spellEnd"/>
-      <w:r>
-        <w:t xml:space="preserve"> </w:t>
-      </w:r>
-      <w:proofErr w:type="spellStart"/>
-      <w:r>
-        <w:t>sometimes</w:t>
-      </w:r>
-      <w:proofErr w:type="spellEnd"/>
-      <w:r>
-        <w:t xml:space="preserve"> </w:t>
-      </w:r>
-      <w:proofErr w:type="spellStart"/>
-      <w:r>
-        <w:t>its</w:t>
-      </w:r>
-      <w:proofErr w:type="spellEnd"/>
-      <w:r>
-        <w:t xml:space="preserve"> </w:t>
-      </w:r>
-      <w:proofErr w:type="spellStart"/>
-      <w:r>
-        <w:t>position</w:t>
-      </w:r>
-      <w:proofErr w:type="spellEnd"/>
-      <w:r>
-        <w:t xml:space="preserve"> </w:t>
-      </w:r>
-      <w:proofErr w:type="spellStart"/>
-      <w:r>
-        <w:t>relative</w:t>
-      </w:r>
-      <w:proofErr w:type="spellEnd"/>
-      <w:r>
-        <w:t xml:space="preserve"> to </w:t>
-      </w:r>
-      <w:proofErr w:type="spellStart"/>
-      <w:r>
-        <w:t>the</w:t>
-      </w:r>
-      <w:proofErr w:type="spellEnd"/>
-      <w:r>
-        <w:t xml:space="preserve"> </w:t>
-      </w:r>
-      <w:proofErr w:type="spellStart"/>
-      <w:r>
-        <w:t>scene</w:t>
-      </w:r>
-      <w:proofErr w:type="spellEnd"/>
-      <w:r>
-        <w:t xml:space="preserve"> (</w:t>
-      </w:r>
-      <w:proofErr w:type="spellStart"/>
-      <w:r>
-        <w:rPr>
-          <w:b/>
-          <w:bCs/>
-        </w:rPr>
-        <w:t>extrinsic</w:t>
-      </w:r>
-      <w:proofErr w:type="spellEnd"/>
-      <w:r>
-        <w:rPr>
-          <w:b/>
-          <w:bCs/>
-        </w:rPr>
-        <w:t xml:space="preserve"> </w:t>
-      </w:r>
-      <w:proofErr w:type="spellStart"/>
-      <w:r>
-        <w:rPr>
-          <w:b/>
-          <w:bCs/>
-        </w:rPr>
-        <w:t>parameters</w:t>
-      </w:r>
-      <w:proofErr w:type="spellEnd"/>
+      <w:r>
+        <w:t xml:space="preserve">Camera calibration is used to determine the internal characteristics of the camera (also called </w:t>
+      </w:r>
+      <w:r>
+        <w:rPr>
+          <w:b/>
+          <w:bCs/>
+        </w:rPr>
+        <w:t>intrinsic parameters</w:t>
+      </w:r>
+      <w:r>
+        <w:t>) and sometimes its position relative to the scene (</w:t>
+      </w:r>
+      <w:r>
+        <w:rPr>
+          <w:b/>
+          <w:bCs/>
+        </w:rPr>
+        <w:t>extrinsic parameters</w:t>
+      </w:r>
       <w:r>
         <w:t>).</w:t>
       </w:r>
     </w:p>
     <w:p>
       <w:pPr>
-        <w:pStyle w:val="Prrafodelista"/>
+        <w:pStyle w:val="ListParagraph"/>
         <w:numPr>
           <w:ilvl w:val="0"/>
           <w:numId w:val="1"/>
         </w:numPr>
       </w:pPr>
       <w:r>
-        <w:t xml:space="preserve">To </w:t>
-      </w:r>
-      <w:proofErr w:type="spellStart"/>
-      <w:r>
-        <w:t>convert</w:t>
-      </w:r>
-      <w:proofErr w:type="spellEnd"/>
-      <w:r>
-        <w:t xml:space="preserve"> </w:t>
+        <w:t xml:space="preserve">To convert </w:t>
       </w:r>
       <w:r>
         <w:rPr>
@@ -475,34 +73,13 @@
         <w:t>2D</w:t>
       </w:r>
       <w:r>
-        <w:t xml:space="preserve"> </w:t>
-      </w:r>
-      <w:proofErr w:type="spellStart"/>
-      <w:r>
-        <w:t>images</w:t>
-      </w:r>
-      <w:proofErr w:type="spellEnd"/>
-      <w:r>
-        <w:t xml:space="preserve"> (</w:t>
-      </w:r>
-      <w:proofErr w:type="spellStart"/>
-      <w:r>
-        <w:t>advertisment</w:t>
-      </w:r>
-      <w:proofErr w:type="spellEnd"/>
-      <w:r>
-        <w:t>)</w:t>
-      </w:r>
-      <w:r>
-        <w:t xml:space="preserve"> </w:t>
-      </w:r>
-      <w:proofErr w:type="spellStart"/>
-      <w:r>
-        <w:t>into</w:t>
-      </w:r>
-      <w:proofErr w:type="spellEnd"/>
-      <w:r>
-        <w:t xml:space="preserve"> </w:t>
+        <w:t xml:space="preserve"> images</w:t>
+      </w:r>
+      <w:r>
+        <w:t xml:space="preserve"> (advertisment)</w:t>
+      </w:r>
+      <w:r>
+        <w:t xml:space="preserve"> into </w:t>
       </w:r>
       <w:r>
         <w:rPr>
@@ -512,290 +89,29 @@
         <w:t>3D</w:t>
       </w:r>
       <w:r>
-        <w:t xml:space="preserve"> real-</w:t>
-      </w:r>
-      <w:proofErr w:type="spellStart"/>
-      <w:r>
-        <w:t>world</w:t>
-      </w:r>
-      <w:proofErr w:type="spellEnd"/>
-      <w:r>
-        <w:t xml:space="preserve"> </w:t>
-      </w:r>
-      <w:proofErr w:type="spellStart"/>
-      <w:r>
-        <w:t>coordinates</w:t>
-      </w:r>
-      <w:proofErr w:type="spellEnd"/>
-      <w:r>
-        <w:t xml:space="preserve"> (</w:t>
-      </w:r>
-      <w:proofErr w:type="spellStart"/>
-      <w:r>
-        <w:t>football</w:t>
-      </w:r>
-      <w:proofErr w:type="spellEnd"/>
-      <w:r>
-        <w:t xml:space="preserve"> </w:t>
-      </w:r>
-      <w:proofErr w:type="spellStart"/>
-      <w:r>
-        <w:t>field</w:t>
-      </w:r>
-      <w:proofErr w:type="spellEnd"/>
-      <w:r>
-        <w:t>)</w:t>
+        <w:t xml:space="preserve"> real-world coordinates</w:t>
+      </w:r>
+      <w:r>
+        <w:t xml:space="preserve"> (football field)</w:t>
       </w:r>
     </w:p>
     <w:p/>
     <w:p>
-      <w:proofErr w:type="spellStart"/>
-      <w:r>
-        <w:t>Why</w:t>
-      </w:r>
-      <w:proofErr w:type="spellEnd"/>
-      <w:r>
-        <w:t xml:space="preserve"> </w:t>
-      </w:r>
-      <w:proofErr w:type="spellStart"/>
-      <w:r>
-        <w:t>line</w:t>
-      </w:r>
-      <w:proofErr w:type="spellEnd"/>
-      <w:r>
-        <w:t xml:space="preserve"> </w:t>
-      </w:r>
-      <w:proofErr w:type="spellStart"/>
-      <w:r>
-        <w:t>detection</w:t>
-      </w:r>
-      <w:proofErr w:type="spellEnd"/>
-      <w:r>
-        <w:t>?</w:t>
-      </w:r>
-    </w:p>
-    <w:p>
-      <w:proofErr w:type="spellStart"/>
-      <w:r>
-        <w:rPr>
-          <w:b/>
-          <w:bCs/>
-        </w:rPr>
-        <w:t>Projection</w:t>
-      </w:r>
-      <w:proofErr w:type="spellEnd"/>
-      <w:r>
-        <w:rPr>
-          <w:b/>
-          <w:bCs/>
-        </w:rPr>
-        <w:t xml:space="preserve"> of 3D </w:t>
-      </w:r>
-      <w:proofErr w:type="spellStart"/>
-      <w:r>
-        <w:rPr>
-          <w:b/>
-          <w:bCs/>
-        </w:rPr>
-        <w:t>Lines</w:t>
-      </w:r>
-      <w:proofErr w:type="spellEnd"/>
-      <w:r>
-        <w:rPr>
-          <w:b/>
-          <w:bCs/>
-        </w:rPr>
-        <w:t xml:space="preserve"> </w:t>
-      </w:r>
-      <w:proofErr w:type="spellStart"/>
-      <w:r>
-        <w:rPr>
-          <w:b/>
-          <w:bCs/>
-        </w:rPr>
-        <w:t>onto</w:t>
-      </w:r>
-      <w:proofErr w:type="spellEnd"/>
-      <w:r>
-        <w:rPr>
-          <w:b/>
-          <w:bCs/>
-        </w:rPr>
-        <w:t xml:space="preserve"> a 2D </w:t>
-      </w:r>
-      <w:proofErr w:type="spellStart"/>
-      <w:r>
-        <w:rPr>
-          <w:b/>
-          <w:bCs/>
-        </w:rPr>
-        <w:t>Image</w:t>
-      </w:r>
-      <w:proofErr w:type="spellEnd"/>
-      <w:r>
-        <w:t xml:space="preserve">: In </w:t>
-      </w:r>
-      <w:proofErr w:type="spellStart"/>
-      <w:r>
-        <w:t>computer</w:t>
-      </w:r>
-      <w:proofErr w:type="spellEnd"/>
-      <w:r>
-        <w:t xml:space="preserve"> </w:t>
-      </w:r>
-      <w:proofErr w:type="spellStart"/>
-      <w:r>
-        <w:t>vision</w:t>
-      </w:r>
-      <w:proofErr w:type="spellEnd"/>
-      <w:r>
-        <w:t xml:space="preserve">, </w:t>
-      </w:r>
-      <w:proofErr w:type="spellStart"/>
-      <w:r>
-        <w:t>lines</w:t>
-      </w:r>
-      <w:proofErr w:type="spellEnd"/>
-      <w:r>
-        <w:t xml:space="preserve"> in </w:t>
-      </w:r>
-      <w:proofErr w:type="spellStart"/>
-      <w:r>
-        <w:t>the</w:t>
-      </w:r>
-      <w:proofErr w:type="spellEnd"/>
-      <w:r>
-        <w:t xml:space="preserve"> 3D </w:t>
-      </w:r>
-      <w:proofErr w:type="spellStart"/>
-      <w:r>
-        <w:t>world</w:t>
-      </w:r>
-      <w:proofErr w:type="spellEnd"/>
-      <w:r>
-        <w:t xml:space="preserve"> </w:t>
-      </w:r>
-      <w:proofErr w:type="spellStart"/>
-      <w:r>
-        <w:t>are</w:t>
-      </w:r>
-      <w:proofErr w:type="spellEnd"/>
-      <w:r>
-        <w:t xml:space="preserve"> </w:t>
-      </w:r>
-      <w:proofErr w:type="spellStart"/>
-      <w:r>
-        <w:t>projected</w:t>
-      </w:r>
-      <w:proofErr w:type="spellEnd"/>
-      <w:r>
-        <w:t xml:space="preserve"> </w:t>
-      </w:r>
-      <w:proofErr w:type="spellStart"/>
-      <w:r>
-        <w:t>onto</w:t>
-      </w:r>
-      <w:proofErr w:type="spellEnd"/>
-      <w:r>
-        <w:t xml:space="preserve"> </w:t>
-      </w:r>
-      <w:proofErr w:type="spellStart"/>
-      <w:r>
-        <w:t>the</w:t>
-      </w:r>
-      <w:proofErr w:type="spellEnd"/>
-      <w:r>
-        <w:t xml:space="preserve"> 2D </w:t>
-      </w:r>
-      <w:proofErr w:type="spellStart"/>
-      <w:r>
-        <w:t>image</w:t>
-      </w:r>
-      <w:proofErr w:type="spellEnd"/>
-      <w:r>
-        <w:t xml:space="preserve"> </w:t>
-      </w:r>
-      <w:proofErr w:type="spellStart"/>
-      <w:r>
-        <w:t>plane</w:t>
-      </w:r>
-      <w:proofErr w:type="spellEnd"/>
-      <w:r>
-        <w:t xml:space="preserve"> </w:t>
-      </w:r>
-      <w:proofErr w:type="spellStart"/>
-      <w:r>
-        <w:t>through</w:t>
-      </w:r>
-      <w:proofErr w:type="spellEnd"/>
-      <w:r>
-        <w:t xml:space="preserve"> </w:t>
-      </w:r>
-      <w:proofErr w:type="spellStart"/>
-      <w:r>
-        <w:t>the</w:t>
-      </w:r>
-      <w:proofErr w:type="spellEnd"/>
-      <w:r>
-        <w:t xml:space="preserve"> </w:t>
-      </w:r>
-      <w:proofErr w:type="spellStart"/>
-      <w:r>
-        <w:t>camera</w:t>
-      </w:r>
-      <w:proofErr w:type="spellEnd"/>
-      <w:r>
-        <w:t xml:space="preserve">. </w:t>
-      </w:r>
-      <w:proofErr w:type="spellStart"/>
-      <w:r>
-        <w:t>This</w:t>
-      </w:r>
-      <w:proofErr w:type="spellEnd"/>
-      <w:r>
-        <w:t xml:space="preserve"> </w:t>
-      </w:r>
-      <w:proofErr w:type="spellStart"/>
-      <w:r>
-        <w:t>projection</w:t>
-      </w:r>
-      <w:proofErr w:type="spellEnd"/>
-      <w:r>
-        <w:t xml:space="preserve"> is </w:t>
-      </w:r>
-      <w:proofErr w:type="spellStart"/>
-      <w:r>
-        <w:t>governed</w:t>
-      </w:r>
-      <w:proofErr w:type="spellEnd"/>
-      <w:r>
-        <w:t xml:space="preserve"> </w:t>
-      </w:r>
-      <w:proofErr w:type="spellStart"/>
-      <w:r>
-        <w:t>by</w:t>
-      </w:r>
-      <w:proofErr w:type="spellEnd"/>
-      <w:r>
-        <w:t xml:space="preserve"> </w:t>
-      </w:r>
-      <w:proofErr w:type="spellStart"/>
-      <w:r>
-        <w:t>the</w:t>
-      </w:r>
-      <w:proofErr w:type="spellEnd"/>
-      <w:r>
-        <w:t xml:space="preserve"> </w:t>
-      </w:r>
-      <w:proofErr w:type="spellStart"/>
-      <w:r>
-        <w:t>camera’s</w:t>
-      </w:r>
-      <w:proofErr w:type="spellEnd"/>
-      <w:r>
-        <w:t xml:space="preserve"> </w:t>
-      </w:r>
-      <w:proofErr w:type="spellStart"/>
+      <w:r>
+        <w:t>Why line detection?</w:t>
+      </w:r>
+    </w:p>
+    <w:p>
+      <w:r>
+        <w:rPr>
+          <w:b/>
+          <w:bCs/>
+        </w:rPr>
+        <w:t>Projection of 3D Lines onto a 2D Image</w:t>
+      </w:r>
+      <w:r>
+        <w:t xml:space="preserve">: In computer vision, lines in the 3D world are projected onto the 2D image plane through the camera. This projection is governed by the camera’s </w:t>
+      </w:r>
       <w:r>
         <w:rPr>
           <w:b/>
@@ -803,19 +119,9 @@
         </w:rPr>
         <w:t>intrinsic</w:t>
       </w:r>
-      <w:proofErr w:type="spellEnd"/>
-      <w:r>
-        <w:t xml:space="preserve"> </w:t>
-      </w:r>
-      <w:proofErr w:type="spellStart"/>
-      <w:r>
-        <w:t>and</w:t>
-      </w:r>
-      <w:proofErr w:type="spellEnd"/>
-      <w:r>
-        <w:t xml:space="preserve"> </w:t>
-      </w:r>
-      <w:proofErr w:type="spellStart"/>
+      <w:r>
+        <w:t xml:space="preserve"> and </w:t>
+      </w:r>
       <w:r>
         <w:rPr>
           <w:b/>
@@ -823,241 +129,21 @@
         </w:rPr>
         <w:t>extrinsic</w:t>
       </w:r>
-      <w:proofErr w:type="spellEnd"/>
-      <w:r>
-        <w:t xml:space="preserve"> </w:t>
-      </w:r>
-      <w:proofErr w:type="spellStart"/>
-      <w:r>
-        <w:t>parameters</w:t>
-      </w:r>
-      <w:proofErr w:type="spellEnd"/>
-      <w:r>
-        <w:t xml:space="preserve">. </w:t>
-      </w:r>
-      <w:proofErr w:type="spellStart"/>
-      <w:r>
-        <w:t>Detecting</w:t>
-      </w:r>
-      <w:proofErr w:type="spellEnd"/>
-      <w:r>
-        <w:t xml:space="preserve"> </w:t>
-      </w:r>
-      <w:proofErr w:type="spellStart"/>
-      <w:r>
-        <w:t>lines</w:t>
-      </w:r>
-      <w:proofErr w:type="spellEnd"/>
-      <w:r>
-        <w:t xml:space="preserve"> in </w:t>
-      </w:r>
-      <w:proofErr w:type="spellStart"/>
-      <w:r>
-        <w:t>the</w:t>
-      </w:r>
-      <w:proofErr w:type="spellEnd"/>
-      <w:r>
-        <w:t xml:space="preserve"> </w:t>
-      </w:r>
-      <w:proofErr w:type="spellStart"/>
-      <w:r>
-        <w:t>image</w:t>
-      </w:r>
-      <w:proofErr w:type="spellEnd"/>
-      <w:r>
-        <w:t xml:space="preserve"> </w:t>
-      </w:r>
-      <w:proofErr w:type="spellStart"/>
-      <w:r>
-        <w:t>allows</w:t>
-      </w:r>
-      <w:proofErr w:type="spellEnd"/>
-      <w:r>
-        <w:t xml:space="preserve"> </w:t>
-      </w:r>
-      <w:proofErr w:type="spellStart"/>
-      <w:r>
-        <w:t>you</w:t>
-      </w:r>
-      <w:proofErr w:type="spellEnd"/>
-      <w:r>
-        <w:t xml:space="preserve"> to </w:t>
-      </w:r>
-      <w:proofErr w:type="spellStart"/>
-      <w:r>
-        <w:t>reverse</w:t>
-      </w:r>
-      <w:proofErr w:type="spellEnd"/>
-      <w:r>
-        <w:t xml:space="preserve"> </w:t>
-      </w:r>
-      <w:proofErr w:type="spellStart"/>
-      <w:r>
-        <w:t>this</w:t>
-      </w:r>
-      <w:proofErr w:type="spellEnd"/>
-      <w:r>
-        <w:t xml:space="preserve"> </w:t>
-      </w:r>
-      <w:proofErr w:type="spellStart"/>
-      <w:r>
-        <w:t>process</w:t>
-      </w:r>
-      <w:proofErr w:type="spellEnd"/>
-      <w:r>
-        <w:t xml:space="preserve">, </w:t>
-      </w:r>
-      <w:proofErr w:type="spellStart"/>
-      <w:r>
-        <w:t>extracting</w:t>
-      </w:r>
-      <w:proofErr w:type="spellEnd"/>
-      <w:r>
-        <w:t xml:space="preserve"> </w:t>
-      </w:r>
-      <w:proofErr w:type="spellStart"/>
-      <w:r>
-        <w:t>the</w:t>
-      </w:r>
-      <w:proofErr w:type="spellEnd"/>
-      <w:r>
-        <w:t xml:space="preserve"> </w:t>
-      </w:r>
-      <w:proofErr w:type="spellStart"/>
-      <w:r>
-        <w:rPr>
-          <w:b/>
-          <w:bCs/>
-        </w:rPr>
-        <w:t>relationship</w:t>
-      </w:r>
-      <w:proofErr w:type="spellEnd"/>
-      <w:r>
-        <w:rPr>
-          <w:b/>
-          <w:bCs/>
-        </w:rPr>
-        <w:t xml:space="preserve"> </w:t>
-      </w:r>
-      <w:proofErr w:type="spellStart"/>
-      <w:r>
-        <w:rPr>
-          <w:b/>
-          <w:bCs/>
-        </w:rPr>
-        <w:t>between</w:t>
-      </w:r>
-      <w:proofErr w:type="spellEnd"/>
-      <w:r>
-        <w:rPr>
-          <w:b/>
-          <w:bCs/>
-        </w:rPr>
-        <w:t xml:space="preserve"> 3D </w:t>
-      </w:r>
-      <w:proofErr w:type="spellStart"/>
-      <w:r>
-        <w:rPr>
-          <w:b/>
-          <w:bCs/>
-        </w:rPr>
-        <w:t>world</w:t>
-      </w:r>
-      <w:proofErr w:type="spellEnd"/>
-      <w:r>
-        <w:rPr>
-          <w:b/>
-          <w:bCs/>
-        </w:rPr>
-        <w:t xml:space="preserve"> </w:t>
-      </w:r>
-      <w:proofErr w:type="spellStart"/>
-      <w:r>
-        <w:rPr>
-          <w:b/>
-          <w:bCs/>
-        </w:rPr>
-        <w:t>lines</w:t>
-      </w:r>
-      <w:proofErr w:type="spellEnd"/>
-      <w:r>
-        <w:rPr>
-          <w:b/>
-          <w:bCs/>
-        </w:rPr>
-        <w:t xml:space="preserve"> </w:t>
-      </w:r>
-      <w:proofErr w:type="spellStart"/>
-      <w:r>
-        <w:rPr>
-          <w:b/>
-          <w:bCs/>
-        </w:rPr>
-        <w:t>and</w:t>
-      </w:r>
-      <w:proofErr w:type="spellEnd"/>
-      <w:r>
-        <w:rPr>
-          <w:b/>
-          <w:bCs/>
-        </w:rPr>
-        <w:t xml:space="preserve"> </w:t>
-      </w:r>
-      <w:proofErr w:type="spellStart"/>
-      <w:r>
-        <w:rPr>
-          <w:b/>
-          <w:bCs/>
-        </w:rPr>
-        <w:t>their</w:t>
-      </w:r>
-      <w:proofErr w:type="spellEnd"/>
-      <w:r>
-        <w:rPr>
-          <w:b/>
-          <w:bCs/>
-        </w:rPr>
-        <w:t xml:space="preserve"> 2D </w:t>
-      </w:r>
-      <w:proofErr w:type="spellStart"/>
-      <w:r>
-        <w:rPr>
-          <w:b/>
-          <w:bCs/>
-        </w:rPr>
-        <w:t>projections</w:t>
-      </w:r>
-      <w:proofErr w:type="spellEnd"/>
-      <w:r>
-        <w:t xml:space="preserve">. </w:t>
-      </w:r>
-      <w:proofErr w:type="spellStart"/>
-      <w:r>
-        <w:t>This</w:t>
-      </w:r>
-      <w:proofErr w:type="spellEnd"/>
-      <w:r>
-        <w:t xml:space="preserve"> is crucial for </w:t>
-      </w:r>
-      <w:proofErr w:type="spellStart"/>
-      <w:r>
-        <w:t>camera</w:t>
-      </w:r>
-      <w:proofErr w:type="spellEnd"/>
-      <w:r>
-        <w:t xml:space="preserve"> </w:t>
-      </w:r>
-      <w:proofErr w:type="spellStart"/>
-      <w:r>
-        <w:t>calibration</w:t>
-      </w:r>
-      <w:proofErr w:type="spellEnd"/>
-      <w:r>
-        <w:t>.</w:t>
-      </w:r>
-    </w:p>
-    <w:p>
-      <w:proofErr w:type="spellStart"/>
+      <w:r>
+        <w:t xml:space="preserve"> parameters. Detecting lines in the image allows you to reverse this process, extracting the </w:t>
+      </w:r>
+      <w:r>
+        <w:rPr>
+          <w:b/>
+          <w:bCs/>
+        </w:rPr>
+        <w:t>relationship between 3D world lines and their 2D projections</w:t>
+      </w:r>
+      <w:r>
+        <w:t>. This is crucial for camera calibration.</w:t>
+      </w:r>
+    </w:p>
+    <w:p>
       <w:r>
         <w:rPr>
           <w:b/>
@@ -1070,286 +156,36 @@
           <w:b/>
           <w:bCs/>
         </w:rPr>
-        <w:t>anishing</w:t>
-      </w:r>
-      <w:proofErr w:type="spellEnd"/>
-      <w:r>
-        <w:rPr>
-          <w:b/>
-          <w:bCs/>
-        </w:rPr>
-        <w:t xml:space="preserve"> </w:t>
-      </w:r>
-      <w:proofErr w:type="spellStart"/>
-      <w:r>
-        <w:rPr>
-          <w:b/>
-          <w:bCs/>
-        </w:rPr>
-        <w:t>Points</w:t>
-      </w:r>
-      <w:proofErr w:type="spellEnd"/>
-      <w:r>
-        <w:t xml:space="preserve">: </w:t>
-      </w:r>
-      <w:proofErr w:type="spellStart"/>
-      <w:r>
-        <w:t>Parallel</w:t>
-      </w:r>
-      <w:proofErr w:type="spellEnd"/>
-      <w:r>
-        <w:t xml:space="preserve"> </w:t>
-      </w:r>
-      <w:proofErr w:type="spellStart"/>
-      <w:r>
-        <w:t>lines</w:t>
-      </w:r>
-      <w:proofErr w:type="spellEnd"/>
-      <w:r>
-        <w:t xml:space="preserve"> in </w:t>
-      </w:r>
-      <w:proofErr w:type="spellStart"/>
-      <w:r>
-        <w:t>the</w:t>
-      </w:r>
-      <w:proofErr w:type="spellEnd"/>
-      <w:r>
-        <w:t xml:space="preserve"> real </w:t>
-      </w:r>
-      <w:proofErr w:type="spellStart"/>
-      <w:r>
-        <w:t>world</w:t>
-      </w:r>
-      <w:proofErr w:type="spellEnd"/>
-      <w:r>
-        <w:t xml:space="preserve"> (</w:t>
-      </w:r>
-      <w:proofErr w:type="spellStart"/>
-      <w:r>
-        <w:t>e.g</w:t>
-      </w:r>
-      <w:proofErr w:type="spellEnd"/>
-      <w:r>
-        <w:t xml:space="preserve">., </w:t>
-      </w:r>
-      <w:proofErr w:type="spellStart"/>
-      <w:r>
-        <w:t>sidelines</w:t>
-      </w:r>
-      <w:proofErr w:type="spellEnd"/>
-      <w:r>
-        <w:t xml:space="preserve">, </w:t>
-      </w:r>
-      <w:proofErr w:type="spellStart"/>
-      <w:r>
-        <w:t>centerlines</w:t>
-      </w:r>
-      <w:proofErr w:type="spellEnd"/>
-      <w:r>
-        <w:t xml:space="preserve">) </w:t>
-      </w:r>
-      <w:proofErr w:type="spellStart"/>
-      <w:r>
-        <w:t>converge</w:t>
-      </w:r>
-      <w:proofErr w:type="spellEnd"/>
-      <w:r>
-        <w:t xml:space="preserve"> </w:t>
-      </w:r>
-      <w:proofErr w:type="spellStart"/>
-      <w:r>
-        <w:t>at</w:t>
-      </w:r>
-      <w:proofErr w:type="spellEnd"/>
-      <w:r>
-        <w:t xml:space="preserve"> </w:t>
-      </w:r>
-      <w:proofErr w:type="spellStart"/>
-      <w:r>
-        <w:rPr>
-          <w:b/>
-          <w:bCs/>
-        </w:rPr>
-        <w:t>vanishing</w:t>
-      </w:r>
-      <w:proofErr w:type="spellEnd"/>
-      <w:r>
-        <w:rPr>
-          <w:b/>
-          <w:bCs/>
-        </w:rPr>
-        <w:t xml:space="preserve"> </w:t>
-      </w:r>
-      <w:proofErr w:type="spellStart"/>
-      <w:r>
-        <w:rPr>
-          <w:b/>
-          <w:bCs/>
-        </w:rPr>
-        <w:t>points</w:t>
-      </w:r>
-      <w:proofErr w:type="spellEnd"/>
-      <w:r>
-        <w:t xml:space="preserve"> in </w:t>
-      </w:r>
-      <w:proofErr w:type="spellStart"/>
-      <w:r>
-        <w:t>the</w:t>
-      </w:r>
-      <w:proofErr w:type="spellEnd"/>
-      <w:r>
-        <w:t xml:space="preserve"> 2D </w:t>
-      </w:r>
-      <w:proofErr w:type="spellStart"/>
-      <w:r>
-        <w:t>image</w:t>
-      </w:r>
-      <w:proofErr w:type="spellEnd"/>
-      <w:r>
-        <w:t xml:space="preserve">. </w:t>
-      </w:r>
-      <w:proofErr w:type="spellStart"/>
-      <w:r>
-        <w:t>By</w:t>
-      </w:r>
-      <w:proofErr w:type="spellEnd"/>
-      <w:r>
-        <w:t xml:space="preserve"> </w:t>
-      </w:r>
-      <w:proofErr w:type="spellStart"/>
-      <w:r>
-        <w:t>detecting</w:t>
-      </w:r>
-      <w:proofErr w:type="spellEnd"/>
-      <w:r>
-        <w:t xml:space="preserve"> </w:t>
-      </w:r>
-      <w:proofErr w:type="spellStart"/>
-      <w:r>
-        <w:t>these</w:t>
-      </w:r>
-      <w:proofErr w:type="spellEnd"/>
-      <w:r>
-        <w:t xml:space="preserve"> </w:t>
-      </w:r>
-      <w:proofErr w:type="spellStart"/>
-      <w:r>
-        <w:t>vanishing</w:t>
-      </w:r>
-      <w:proofErr w:type="spellEnd"/>
-      <w:r>
-        <w:t xml:space="preserve"> </w:t>
-      </w:r>
-      <w:proofErr w:type="spellStart"/>
-      <w:r>
-        <w:t>points</w:t>
-      </w:r>
-      <w:proofErr w:type="spellEnd"/>
-      <w:r>
-        <w:t xml:space="preserve">, </w:t>
-      </w:r>
-      <w:proofErr w:type="spellStart"/>
-      <w:r>
-        <w:t>you</w:t>
-      </w:r>
-      <w:proofErr w:type="spellEnd"/>
-      <w:r>
-        <w:t xml:space="preserve"> can </w:t>
-      </w:r>
-      <w:proofErr w:type="spellStart"/>
-      <w:r>
-        <w:t>infer</w:t>
-      </w:r>
-      <w:proofErr w:type="spellEnd"/>
-      <w:r>
-        <w:t xml:space="preserve"> </w:t>
-      </w:r>
-      <w:proofErr w:type="spellStart"/>
-      <w:r>
-        <w:t>the</w:t>
-      </w:r>
-      <w:proofErr w:type="spellEnd"/>
-      <w:r>
-        <w:t xml:space="preserve"> </w:t>
-      </w:r>
-      <w:proofErr w:type="spellStart"/>
-      <w:r>
-        <w:rPr>
-          <w:b/>
-          <w:bCs/>
-        </w:rPr>
-        <w:t>orientation</w:t>
-      </w:r>
-      <w:proofErr w:type="spellEnd"/>
-      <w:r>
-        <w:rPr>
-          <w:b/>
-          <w:bCs/>
-        </w:rPr>
-        <w:t xml:space="preserve"> of </w:t>
-      </w:r>
-      <w:proofErr w:type="spellStart"/>
-      <w:r>
-        <w:rPr>
-          <w:b/>
-          <w:bCs/>
-        </w:rPr>
-        <w:t>the</w:t>
-      </w:r>
-      <w:proofErr w:type="spellEnd"/>
-      <w:r>
-        <w:rPr>
-          <w:b/>
-          <w:bCs/>
-        </w:rPr>
-        <w:t xml:space="preserve"> </w:t>
-      </w:r>
-      <w:proofErr w:type="spellStart"/>
-      <w:r>
-        <w:rPr>
-          <w:b/>
-          <w:bCs/>
-        </w:rPr>
-        <w:t>camera</w:t>
-      </w:r>
-      <w:proofErr w:type="spellEnd"/>
-      <w:r>
-        <w:t xml:space="preserve"> </w:t>
-      </w:r>
-      <w:proofErr w:type="spellStart"/>
-      <w:r>
-        <w:t>relative</w:t>
-      </w:r>
-      <w:proofErr w:type="spellEnd"/>
-      <w:r>
-        <w:t xml:space="preserve"> to </w:t>
-      </w:r>
-      <w:proofErr w:type="spellStart"/>
-      <w:r>
-        <w:t>the</w:t>
-      </w:r>
-      <w:proofErr w:type="spellEnd"/>
-      <w:r>
-        <w:t xml:space="preserve"> </w:t>
-      </w:r>
-      <w:proofErr w:type="spellStart"/>
-      <w:r>
-        <w:t>ground</w:t>
-      </w:r>
-      <w:proofErr w:type="spellEnd"/>
-      <w:r>
-        <w:t>.</w:t>
+        <w:t>anishing Points</w:t>
+      </w:r>
+      <w:r>
+        <w:t xml:space="preserve">: Parallel lines in the real world (e.g., sidelines, centerlines) converge at </w:t>
+      </w:r>
+      <w:r>
+        <w:rPr>
+          <w:b/>
+          <w:bCs/>
+        </w:rPr>
+        <w:t>vanishing points</w:t>
+      </w:r>
+      <w:r>
+        <w:t xml:space="preserve"> in the 2D image. By detecting these vanishing points, you can infer the </w:t>
+      </w:r>
+      <w:r>
+        <w:rPr>
+          <w:b/>
+          <w:bCs/>
+        </w:rPr>
+        <w:t>orientation of the camera</w:t>
+      </w:r>
+      <w:r>
+        <w:t xml:space="preserve"> relative to the ground.</w:t>
       </w:r>
     </w:p>
     <w:p/>
     <w:p>
-      <w:proofErr w:type="spellStart"/>
-      <w:r>
-        <w:t>Homography</w:t>
-      </w:r>
-      <w:proofErr w:type="spellEnd"/>
-      <w:r>
-        <w:t>:</w:t>
+      <w:r>
+        <w:t>Homography:</w:t>
       </w:r>
     </w:p>
     <w:p>
@@ -1421,21 +257,7 @@
         <w:rPr>
           <w:lang w:val="en-GB"/>
         </w:rPr>
-        <w:t xml:space="preserve">Calculate the </w:t>
-      </w:r>
-      <w:proofErr w:type="spellStart"/>
-      <w:r>
-        <w:rPr>
-          <w:lang w:val="en-GB"/>
-        </w:rPr>
-        <w:t>homography</w:t>
-      </w:r>
-      <w:proofErr w:type="spellEnd"/>
-      <w:r>
-        <w:rPr>
-          <w:lang w:val="en-GB"/>
-        </w:rPr>
-        <w:t xml:space="preserve"> matrix using these corresponding points.</w:t>
+        <w:t>Calculate the homography matrix using these corresponding points.</w:t>
       </w:r>
     </w:p>
     <w:p>
@@ -1456,21 +278,7 @@
         <w:rPr>
           <w:lang w:val="en-GB"/>
         </w:rPr>
-        <w:t xml:space="preserve">: When placing the ad, you can take the coordinates of the corners of the advertisement and transform them using the </w:t>
-      </w:r>
-      <w:proofErr w:type="spellStart"/>
-      <w:r>
-        <w:rPr>
-          <w:lang w:val="en-GB"/>
-        </w:rPr>
-        <w:t>homography</w:t>
-      </w:r>
-      <w:proofErr w:type="spellEnd"/>
-      <w:r>
-        <w:rPr>
-          <w:lang w:val="en-GB"/>
-        </w:rPr>
-        <w:t xml:space="preserve"> matrix </w:t>
+        <w:t xml:space="preserve">: When placing the ad, you can take the coordinates of the corners of the advertisement and transform them using the homography matrix </w:t>
       </w:r>
       <w:r>
         <w:rPr>
@@ -1519,21 +327,7 @@
         <w:rPr>
           <w:lang w:val="en-GB"/>
         </w:rPr>
-        <w:t xml:space="preserve">In the context of virtual advertising, the relationship between </w:t>
-      </w:r>
-      <w:proofErr w:type="spellStart"/>
-      <w:r>
-        <w:rPr>
-          <w:lang w:val="en-GB"/>
-        </w:rPr>
-        <w:t>homography</w:t>
-      </w:r>
-      <w:proofErr w:type="spellEnd"/>
-      <w:r>
-        <w:rPr>
-          <w:lang w:val="en-GB"/>
-        </w:rPr>
-        <w:t xml:space="preserve"> and camera calibration can be outlined in the following steps:</w:t>
+        <w:t>In the context of virtual advertising, the relationship between homography and camera calibration can be outlined in the following steps:</w:t>
       </w:r>
     </w:p>
     <w:p>
@@ -1546,41 +340,13 @@
           <w:lang w:val="es-ES"/>
         </w:rPr>
       </w:pPr>
-      <w:proofErr w:type="spellStart"/>
       <w:r>
         <w:rPr>
           <w:b/>
           <w:bCs/>
           <w:lang w:val="es-ES"/>
         </w:rPr>
-        <w:t>Calibrate</w:t>
-      </w:r>
-      <w:proofErr w:type="spellEnd"/>
-      <w:r>
-        <w:rPr>
-          <w:b/>
-          <w:bCs/>
-          <w:lang w:val="es-ES"/>
-        </w:rPr>
-        <w:t xml:space="preserve"> </w:t>
-      </w:r>
-      <w:proofErr w:type="spellStart"/>
-      <w:r>
-        <w:rPr>
-          <w:b/>
-          <w:bCs/>
-          <w:lang w:val="es-ES"/>
-        </w:rPr>
-        <w:t>the</w:t>
-      </w:r>
-      <w:proofErr w:type="spellEnd"/>
-      <w:r>
-        <w:rPr>
-          <w:b/>
-          <w:bCs/>
-          <w:lang w:val="es-ES"/>
-        </w:rPr>
-        <w:t xml:space="preserve"> Camera</w:t>
+        <w:t>Calibrate the Camera</w:t>
       </w:r>
       <w:r>
         <w:rPr>
@@ -1617,34 +383,14 @@
           <w:lang w:val="es-ES"/>
         </w:rPr>
       </w:pPr>
-      <w:proofErr w:type="spellStart"/>
       <w:r>
         <w:rPr>
           <w:b/>
           <w:bCs/>
           <w:lang w:val="es-ES"/>
         </w:rPr>
-        <w:t>Estimate</w:t>
-      </w:r>
-      <w:proofErr w:type="spellEnd"/>
-      <w:r>
-        <w:rPr>
-          <w:b/>
-          <w:bCs/>
-          <w:lang w:val="es-ES"/>
-        </w:rPr>
-        <w:t xml:space="preserve"> </w:t>
-      </w:r>
-      <w:proofErr w:type="spellStart"/>
-      <w:r>
-        <w:rPr>
-          <w:b/>
-          <w:bCs/>
-          <w:lang w:val="es-ES"/>
-        </w:rPr>
-        <w:t>Homography</w:t>
-      </w:r>
-      <w:proofErr w:type="spellEnd"/>
+        <w:t>Estimate Homography</w:t>
+      </w:r>
       <w:r>
         <w:rPr>
           <w:lang w:val="es-ES"/>
@@ -1666,21 +412,7 @@
         <w:rPr>
           <w:lang w:val="en-GB"/>
         </w:rPr>
-        <w:t xml:space="preserve">Once the camera is calibrated, use the intrinsic parameters to help estimate the </w:t>
-      </w:r>
-      <w:proofErr w:type="spellStart"/>
-      <w:r>
-        <w:rPr>
-          <w:lang w:val="en-GB"/>
-        </w:rPr>
-        <w:t>homography</w:t>
-      </w:r>
-      <w:proofErr w:type="spellEnd"/>
-      <w:r>
-        <w:rPr>
-          <w:lang w:val="en-GB"/>
-        </w:rPr>
-        <w:t xml:space="preserve"> matrix that relates the 2D image coordinates of the advertisement to the 3D coordinates on the field.</w:t>
+        <w:t>Once the camera is calibrated, use the intrinsic parameters to help estimate the homography matrix that relates the 2D image coordinates of the advertisement to the 3D coordinates on the field.</w:t>
       </w:r>
     </w:p>
     <w:p>
@@ -1699,36 +431,8 @@
           <w:bCs/>
           <w:lang w:val="es-ES"/>
         </w:rPr>
-        <w:t xml:space="preserve">Project </w:t>
-      </w:r>
-      <w:proofErr w:type="spellStart"/>
-      <w:r>
-        <w:rPr>
-          <w:b/>
-          <w:bCs/>
-          <w:lang w:val="es-ES"/>
-        </w:rPr>
-        <w:t>the</w:t>
-      </w:r>
-      <w:proofErr w:type="spellEnd"/>
-      <w:r>
-        <w:rPr>
-          <w:b/>
-          <w:bCs/>
-          <w:lang w:val="es-ES"/>
-        </w:rPr>
-        <w:t xml:space="preserve"> </w:t>
-      </w:r>
-      <w:proofErr w:type="spellStart"/>
-      <w:r>
-        <w:rPr>
-          <w:b/>
-          <w:bCs/>
-          <w:lang w:val="es-ES"/>
-        </w:rPr>
-        <w:t>Advertisement</w:t>
-      </w:r>
-      <w:proofErr w:type="spellEnd"/>
+        <w:t>Project the Advertisement</w:t>
+      </w:r>
       <w:r>
         <w:rPr>
           <w:lang w:val="es-ES"/>
@@ -1750,21 +454,7 @@
         <w:rPr>
           <w:lang w:val="en-GB"/>
         </w:rPr>
-        <w:t xml:space="preserve">With the </w:t>
-      </w:r>
-      <w:proofErr w:type="spellStart"/>
-      <w:r>
-        <w:rPr>
-          <w:lang w:val="en-GB"/>
-        </w:rPr>
-        <w:t>homography</w:t>
-      </w:r>
-      <w:proofErr w:type="spellEnd"/>
-      <w:r>
-        <w:rPr>
-          <w:lang w:val="en-GB"/>
-        </w:rPr>
-        <w:t xml:space="preserve"> matrix available, you can then accurately project the advertisement onto the field in the video feed. This ensures that the ad is correctly aligned with the physical dimensions and perspective of the field.</w:t>
+        <w:t>With the homography matrix available, you can then accurately project the advertisement onto the field in the video feed. This ensures that the ad is correctly aligned with the physical dimensions and perspective of the field.</w:t>
       </w:r>
     </w:p>
     <w:p>
@@ -1777,52 +467,14 @@
           <w:lang w:val="es-ES"/>
         </w:rPr>
       </w:pPr>
-      <w:proofErr w:type="spellStart"/>
       <w:r>
         <w:rPr>
           <w:b/>
           <w:bCs/>
           <w:lang w:val="es-ES"/>
         </w:rPr>
-        <w:t>Adapt</w:t>
-      </w:r>
-      <w:proofErr w:type="spellEnd"/>
-      <w:r>
-        <w:rPr>
-          <w:b/>
-          <w:bCs/>
-          <w:lang w:val="es-ES"/>
-        </w:rPr>
-        <w:t xml:space="preserve"> </w:t>
-      </w:r>
-      <w:proofErr w:type="spellStart"/>
-      <w:r>
-        <w:rPr>
-          <w:b/>
-          <w:bCs/>
-          <w:lang w:val="es-ES"/>
-        </w:rPr>
-        <w:t>to</w:t>
-      </w:r>
-      <w:proofErr w:type="spellEnd"/>
-      <w:r>
-        <w:rPr>
-          <w:b/>
-          <w:bCs/>
-          <w:lang w:val="es-ES"/>
-        </w:rPr>
-        <w:t xml:space="preserve"> Camera </w:t>
-      </w:r>
-      <w:proofErr w:type="spellStart"/>
-      <w:r>
-        <w:rPr>
-          <w:b/>
-          <w:bCs/>
-          <w:lang w:val="es-ES"/>
-        </w:rPr>
-        <w:t>Movement</w:t>
-      </w:r>
-      <w:proofErr w:type="spellEnd"/>
+        <w:t>Adapt to Camera Movement</w:t>
+      </w:r>
       <w:r>
         <w:rPr>
           <w:lang w:val="es-ES"/>
@@ -1844,21 +496,7 @@
         <w:rPr>
           <w:lang w:val="en-GB"/>
         </w:rPr>
-        <w:t xml:space="preserve">If the camera moves, you may need to re-estimate the extrinsic parameters and adjust the </w:t>
-      </w:r>
-      <w:proofErr w:type="spellStart"/>
-      <w:r>
-        <w:rPr>
-          <w:lang w:val="en-GB"/>
-        </w:rPr>
-        <w:t>homography</w:t>
-      </w:r>
-      <w:proofErr w:type="spellEnd"/>
-      <w:r>
-        <w:rPr>
-          <w:lang w:val="en-GB"/>
-        </w:rPr>
-        <w:t xml:space="preserve"> accordingly. A robust calibration process allows you to continuously adapt the virtual advertisement placement to maintain its accuracy throughout the broadcast.</w:t>
+        <w:t>If the camera moves, you may need to re-estimate the extrinsic parameters and adjust the homography accordingly. A robust calibration process allows you to continuously adapt the virtual advertisement placement to maintain its accuracy throughout the broadcast.</w:t>
       </w:r>
     </w:p>
     <w:p>
@@ -1885,7 +523,7 @@
     </w:p>
     <w:p>
       <w:pPr>
-        <w:pStyle w:val="Prrafodelista"/>
+        <w:pStyle w:val="ListParagraph"/>
         <w:numPr>
           <w:ilvl w:val="0"/>
           <w:numId w:val="1"/>
@@ -1904,7 +542,7 @@
     </w:p>
     <w:p>
       <w:pPr>
-        <w:pStyle w:val="Prrafodelista"/>
+        <w:pStyle w:val="ListParagraph"/>
         <w:numPr>
           <w:ilvl w:val="0"/>
           <w:numId w:val="1"/>
@@ -1923,7 +561,7 @@
     </w:p>
     <w:p>
       <w:pPr>
-        <w:pStyle w:val="Prrafodelista"/>
+        <w:pStyle w:val="ListParagraph"/>
         <w:numPr>
           <w:ilvl w:val="0"/>
           <w:numId w:val="1"/>
@@ -1942,7 +580,7 @@
     </w:p>
     <w:p>
       <w:pPr>
-        <w:pStyle w:val="Prrafodelista"/>
+        <w:pStyle w:val="ListParagraph"/>
         <w:numPr>
           <w:ilvl w:val="0"/>
           <w:numId w:val="1"/>
@@ -1956,16 +594,8 @@
         <w:rPr>
           <w:lang w:val="en-GB"/>
         </w:rPr>
-        <w:t xml:space="preserve">With that we can create the </w:t>
-      </w:r>
-      <w:proofErr w:type="spellStart"/>
-      <w:r>
-        <w:rPr>
-          <w:lang w:val="en-GB"/>
-        </w:rPr>
-        <w:t>homography</w:t>
-      </w:r>
-      <w:proofErr w:type="spellEnd"/>
+        <w:t>With that we can create the homography</w:t>
+      </w:r>
     </w:p>
     <w:p>
       <w:pPr>
@@ -1994,7 +624,7 @@
     </w:p>
     <w:p>
       <w:pPr>
-        <w:pStyle w:val="Prrafodelista"/>
+        <w:pStyle w:val="ListParagraph"/>
         <w:numPr>
           <w:ilvl w:val="0"/>
           <w:numId w:val="1"/>
@@ -2019,7 +649,7 @@
     </w:p>
     <w:p>
       <w:pPr>
-        <w:pStyle w:val="Prrafodelista"/>
+        <w:pStyle w:val="ListParagraph"/>
         <w:numPr>
           <w:ilvl w:val="1"/>
           <w:numId w:val="1"/>
@@ -2038,7 +668,7 @@
     </w:p>
     <w:p>
       <w:pPr>
-        <w:pStyle w:val="Prrafodelista"/>
+        <w:pStyle w:val="ListParagraph"/>
         <w:numPr>
           <w:ilvl w:val="1"/>
           <w:numId w:val="1"/>
@@ -2052,26 +682,12 @@
         <w:rPr>
           <w:lang w:val="en-GB"/>
         </w:rPr>
-        <w:t>Maybe we detect pixels in the stands or somewhere we don’t want (also players): filter by selecting the largest component or maybe morphological operations (</w:t>
-      </w:r>
-      <w:proofErr w:type="spellStart"/>
-      <w:r>
-        <w:rPr>
-          <w:lang w:val="en-GB"/>
-        </w:rPr>
-        <w:t>erosion,dilation</w:t>
-      </w:r>
-      <w:proofErr w:type="spellEnd"/>
-      <w:r>
-        <w:rPr>
-          <w:lang w:val="en-GB"/>
-        </w:rPr>
-        <w:t>)</w:t>
-      </w:r>
-    </w:p>
-    <w:p>
-      <w:pPr>
-        <w:pStyle w:val="Prrafodelista"/>
+        <w:t>Maybe we detect pixels in the stands or somewhere we don’t want (also players): filter by selecting the largest component or maybe morphological operations (erosion,dilation)</w:t>
+      </w:r>
+    </w:p>
+    <w:p>
+      <w:pPr>
+        <w:pStyle w:val="ListParagraph"/>
         <w:numPr>
           <w:ilvl w:val="1"/>
           <w:numId w:val="1"/>
@@ -2096,7 +712,7 @@
     </w:p>
     <w:p>
       <w:pPr>
-        <w:pStyle w:val="Prrafodelista"/>
+        <w:pStyle w:val="ListParagraph"/>
         <w:numPr>
           <w:ilvl w:val="2"/>
           <w:numId w:val="1"/>
@@ -2115,7 +731,7 @@
     </w:p>
     <w:p>
       <w:pPr>
-        <w:pStyle w:val="Prrafodelista"/>
+        <w:pStyle w:val="ListParagraph"/>
         <w:numPr>
           <w:ilvl w:val="2"/>
           <w:numId w:val="1"/>
@@ -2147,7 +763,7 @@
     </w:p>
     <w:p>
       <w:pPr>
-        <w:pStyle w:val="Prrafodelista"/>
+        <w:pStyle w:val="ListParagraph"/>
         <w:numPr>
           <w:ilvl w:val="0"/>
           <w:numId w:val="1"/>
@@ -2173,7 +789,7 @@
     </w:p>
     <w:p>
       <w:pPr>
-        <w:pStyle w:val="Prrafodelista"/>
+        <w:pStyle w:val="ListParagraph"/>
         <w:numPr>
           <w:ilvl w:val="0"/>
           <w:numId w:val="1"/>
@@ -2223,7 +839,7 @@
     </w:p>
     <w:p>
       <w:pPr>
-        <w:pStyle w:val="Prrafodelista"/>
+        <w:pStyle w:val="ListParagraph"/>
         <w:rPr>
           <w:lang w:val="en-GB"/>
         </w:rPr>
@@ -2239,21 +855,7 @@
         <w:rPr>
           <w:lang w:val="en-GB"/>
         </w:rPr>
-        <w:t>=</w:t>
-      </w:r>
-      <w:proofErr w:type="spellStart"/>
-      <w:r>
-        <w:rPr>
-          <w:lang w:val="en-GB"/>
-        </w:rPr>
-        <w:t>xcos</w:t>
-      </w:r>
-      <w:proofErr w:type="spellEnd"/>
-      <w:r>
-        <w:rPr>
-          <w:lang w:val="en-GB"/>
-        </w:rPr>
-        <w:t>(</w:t>
+        <w:t>=xcos(</w:t>
       </w:r>
       <w:r>
         <w:rPr>
@@ -2265,21 +867,7 @@
         <w:rPr>
           <w:lang w:val="en-GB"/>
         </w:rPr>
-        <w:t>)+</w:t>
-      </w:r>
-      <w:proofErr w:type="spellStart"/>
-      <w:r>
-        <w:rPr>
-          <w:lang w:val="en-GB"/>
-        </w:rPr>
-        <w:t>ysin</w:t>
-      </w:r>
-      <w:proofErr w:type="spellEnd"/>
-      <w:r>
-        <w:rPr>
-          <w:lang w:val="en-GB"/>
-        </w:rPr>
-        <w:t>(</w:t>
+        <w:t>)+ysin(</w:t>
       </w:r>
       <w:r>
         <w:rPr>
@@ -2301,19 +889,11 @@
           <w:lang w:val="es-ES"/>
         </w:rPr>
       </w:pPr>
-      <w:proofErr w:type="spellStart"/>
       <w:r>
         <w:rPr>
           <w:lang w:val="es-ES"/>
         </w:rPr>
-        <w:t>where</w:t>
-      </w:r>
-      <w:proofErr w:type="spellEnd"/>
-      <w:r>
-        <w:rPr>
-          <w:lang w:val="es-ES"/>
-        </w:rPr>
-        <w:t>:</w:t>
+        <w:t>where:</w:t>
       </w:r>
     </w:p>
     <w:p>
@@ -2376,210 +956,13 @@
         </w:rPr>
       </w:pPr>
       <w:r>
-        <w:t xml:space="preserve">For </w:t>
-      </w:r>
-      <w:proofErr w:type="spellStart"/>
-      <w:r>
-        <w:t>every</w:t>
-      </w:r>
-      <w:proofErr w:type="spellEnd"/>
-      <w:r>
-        <w:t xml:space="preserve"> </w:t>
-      </w:r>
-      <w:proofErr w:type="spellStart"/>
-      <w:r>
-        <w:t>edge</w:t>
-      </w:r>
-      <w:proofErr w:type="spellEnd"/>
-      <w:r>
-        <w:t xml:space="preserve"> </w:t>
-      </w:r>
-      <w:proofErr w:type="spellStart"/>
-      <w:r>
-        <w:t>point</w:t>
-      </w:r>
-      <w:proofErr w:type="spellEnd"/>
-      <w:r>
-        <w:t xml:space="preserve">, </w:t>
-      </w:r>
-      <w:proofErr w:type="spellStart"/>
-      <w:r>
-        <w:t>we</w:t>
-      </w:r>
-      <w:proofErr w:type="spellEnd"/>
-      <w:r>
-        <w:t xml:space="preserve"> can </w:t>
-      </w:r>
-      <w:proofErr w:type="spellStart"/>
-      <w:r>
-        <w:t>compute</w:t>
-      </w:r>
-      <w:proofErr w:type="spellEnd"/>
-      <w:r>
-        <w:t xml:space="preserve"> </w:t>
-      </w:r>
-      <w:proofErr w:type="spellStart"/>
-      <w:r>
-        <w:t>multiple</w:t>
-      </w:r>
-      <w:proofErr w:type="spellEnd"/>
-      <w:r>
-        <w:t xml:space="preserve"> ρ for </w:t>
-      </w:r>
-      <w:proofErr w:type="spellStart"/>
-      <w:r>
-        <w:t>different</w:t>
-      </w:r>
-      <w:proofErr w:type="spellEnd"/>
-      <w:r>
-        <w:t xml:space="preserve"> θ </w:t>
-      </w:r>
-      <w:proofErr w:type="spellStart"/>
-      <w:r>
-        <w:t>values</w:t>
-      </w:r>
-      <w:proofErr w:type="spellEnd"/>
-      <w:r>
-        <w:t xml:space="preserve"> </w:t>
-      </w:r>
-      <w:proofErr w:type="spellStart"/>
-      <w:r>
-        <w:t>ranging</w:t>
-      </w:r>
-      <w:proofErr w:type="spellEnd"/>
-      <w:r>
-        <w:t xml:space="preserve"> </w:t>
-      </w:r>
-      <w:proofErr w:type="spellStart"/>
-      <w:r>
-        <w:t>from</w:t>
-      </w:r>
-      <w:proofErr w:type="spellEnd"/>
-      <w:r>
-        <w:t xml:space="preserve"> </w:t>
+        <w:t xml:space="preserve">For every edge point, we can compute multiple ρ for different θ values ranging from </w:t>
       </w:r>
       <w:r>
         <w:t xml:space="preserve">0 to 180 </w:t>
       </w:r>
-      <w:proofErr w:type="spellStart"/>
-      <w:r>
-        <w:t>degrees</w:t>
-      </w:r>
-      <w:proofErr w:type="spellEnd"/>
-      <w:r>
-        <w:t xml:space="preserve">. </w:t>
-      </w:r>
-      <w:proofErr w:type="spellStart"/>
-      <w:r>
-        <w:t>This</w:t>
-      </w:r>
-      <w:proofErr w:type="spellEnd"/>
-      <w:r>
-        <w:t xml:space="preserve"> </w:t>
-      </w:r>
-      <w:proofErr w:type="spellStart"/>
-      <w:r>
-        <w:t>means</w:t>
-      </w:r>
-      <w:proofErr w:type="spellEnd"/>
-      <w:r>
-        <w:t xml:space="preserve"> </w:t>
-      </w:r>
-      <w:proofErr w:type="spellStart"/>
-      <w:r>
-        <w:t>each</w:t>
-      </w:r>
-      <w:proofErr w:type="spellEnd"/>
-      <w:r>
-        <w:t xml:space="preserve"> </w:t>
-      </w:r>
-      <w:proofErr w:type="spellStart"/>
-      <w:r>
-        <w:t>edge</w:t>
-      </w:r>
-      <w:proofErr w:type="spellEnd"/>
-      <w:r>
-        <w:t xml:space="preserve"> </w:t>
-      </w:r>
-      <w:proofErr w:type="spellStart"/>
-      <w:r>
-        <w:t>point</w:t>
-      </w:r>
-      <w:proofErr w:type="spellEnd"/>
-      <w:r>
-        <w:t xml:space="preserve"> in </w:t>
-      </w:r>
-      <w:proofErr w:type="spellStart"/>
-      <w:r>
-        <w:t>the</w:t>
-      </w:r>
-      <w:proofErr w:type="spellEnd"/>
-      <w:r>
-        <w:t xml:space="preserve"> </w:t>
-      </w:r>
-      <w:proofErr w:type="spellStart"/>
-      <w:r>
-        <w:t>image</w:t>
-      </w:r>
-      <w:proofErr w:type="spellEnd"/>
-      <w:r>
-        <w:t xml:space="preserve"> </w:t>
-      </w:r>
-      <w:proofErr w:type="spellStart"/>
-      <w:r>
-        <w:t>contributes</w:t>
-      </w:r>
-      <w:proofErr w:type="spellEnd"/>
-      <w:r>
-        <w:t xml:space="preserve"> to </w:t>
-      </w:r>
-      <w:proofErr w:type="spellStart"/>
-      <w:r>
-        <w:t>multiple</w:t>
-      </w:r>
-      <w:proofErr w:type="spellEnd"/>
-      <w:r>
-        <w:t xml:space="preserve"> </w:t>
-      </w:r>
-      <w:proofErr w:type="spellStart"/>
-      <w:r>
-        <w:t>potential</w:t>
-      </w:r>
-      <w:proofErr w:type="spellEnd"/>
-      <w:r>
-        <w:t xml:space="preserve"> </w:t>
-      </w:r>
-      <w:proofErr w:type="spellStart"/>
-      <w:r>
-        <w:t>lines</w:t>
-      </w:r>
-      <w:proofErr w:type="spellEnd"/>
-      <w:r>
-        <w:t xml:space="preserve"> in </w:t>
-      </w:r>
-      <w:proofErr w:type="spellStart"/>
-      <w:r>
-        <w:t>the</w:t>
-      </w:r>
-      <w:proofErr w:type="spellEnd"/>
-      <w:r>
-        <w:t xml:space="preserve"> </w:t>
-      </w:r>
-      <w:proofErr w:type="spellStart"/>
-      <w:r>
-        <w:t>Hough</w:t>
-      </w:r>
-      <w:proofErr w:type="spellEnd"/>
-      <w:r>
-        <w:t xml:space="preserve"> </w:t>
-      </w:r>
-      <w:proofErr w:type="spellStart"/>
-      <w:r>
-        <w:t>space</w:t>
-      </w:r>
-      <w:proofErr w:type="spellEnd"/>
-      <w:r>
-        <w:t>.</w:t>
+      <w:r>
+        <w:t>degrees. This means each edge point in the image contributes to multiple potential lines in the Hough space.</w:t>
       </w:r>
     </w:p>
     <w:p>
@@ -2645,7 +1028,7 @@
     </w:p>
     <w:p>
       <w:pPr>
-        <w:pStyle w:val="Prrafodelista"/>
+        <w:pStyle w:val="ListParagraph"/>
         <w:numPr>
           <w:ilvl w:val="0"/>
           <w:numId w:val="1"/>
@@ -2687,116 +1070,18 @@
         <w:t>f</w:t>
       </w:r>
       <w:r>
-        <w:t xml:space="preserve">or </w:t>
-      </w:r>
-      <w:proofErr w:type="spellStart"/>
-      <w:r>
-        <w:t>every</w:t>
-      </w:r>
-      <w:proofErr w:type="spellEnd"/>
-      <w:r>
-        <w:t xml:space="preserve"> </w:t>
-      </w:r>
-      <w:proofErr w:type="spellStart"/>
-      <w:r>
-        <w:t>edge</w:t>
-      </w:r>
-      <w:proofErr w:type="spellEnd"/>
-      <w:r>
-        <w:t xml:space="preserve"> </w:t>
-      </w:r>
-      <w:proofErr w:type="spellStart"/>
-      <w:r>
-        <w:t>point</w:t>
-      </w:r>
-      <w:proofErr w:type="spellEnd"/>
-      <w:r>
-        <w:t xml:space="preserve"> </w:t>
-      </w:r>
-      <w:proofErr w:type="spellStart"/>
-      <w:r>
-        <w:t>and</w:t>
-      </w:r>
-      <w:proofErr w:type="spellEnd"/>
-      <w:r>
-        <w:t xml:space="preserve"> </w:t>
-      </w:r>
-      <w:proofErr w:type="spellStart"/>
-      <w:r>
-        <w:t>its</w:t>
-      </w:r>
-      <w:proofErr w:type="spellEnd"/>
-      <w:r>
-        <w:t xml:space="preserve"> </w:t>
-      </w:r>
-      <w:proofErr w:type="spellStart"/>
-      <w:r>
-        <w:t>corresponding</w:t>
-      </w:r>
-      <w:proofErr w:type="spellEnd"/>
-      <w:r>
-        <w:t xml:space="preserve"> (</w:t>
-      </w:r>
-      <w:proofErr w:type="spellStart"/>
-      <w:r>
-        <w:t>ρ,θ</w:t>
-      </w:r>
-      <w:proofErr w:type="spellEnd"/>
+        <w:t>or every edge point and its corresponding (ρ,θ</w:t>
+      </w:r>
       <w:r>
         <w:t xml:space="preserve">) </w:t>
       </w:r>
-      <w:proofErr w:type="spellStart"/>
-      <w:r>
-        <w:t>values</w:t>
-      </w:r>
-      <w:proofErr w:type="spellEnd"/>
-      <w:r>
-        <w:t xml:space="preserve">, increment </w:t>
-      </w:r>
-      <w:proofErr w:type="spellStart"/>
-      <w:r>
-        <w:t>the</w:t>
-      </w:r>
-      <w:proofErr w:type="spellEnd"/>
-      <w:r>
-        <w:t xml:space="preserve"> </w:t>
-      </w:r>
-      <w:proofErr w:type="spellStart"/>
-      <w:r>
-        <w:t>accumulator</w:t>
-      </w:r>
-      <w:proofErr w:type="spellEnd"/>
-      <w:r>
-        <w:t xml:space="preserve"> cell </w:t>
-      </w:r>
-      <w:proofErr w:type="spellStart"/>
-      <w:r>
-        <w:t>corresponding</w:t>
-      </w:r>
-      <w:proofErr w:type="spellEnd"/>
-      <w:r>
-        <w:t xml:space="preserve"> to </w:t>
-      </w:r>
-      <w:proofErr w:type="spellStart"/>
-      <w:r>
-        <w:t>those</w:t>
-      </w:r>
-      <w:proofErr w:type="spellEnd"/>
-      <w:r>
-        <w:t xml:space="preserve"> </w:t>
-      </w:r>
-      <w:proofErr w:type="spellStart"/>
-      <w:r>
-        <w:t>values</w:t>
-      </w:r>
-      <w:proofErr w:type="spellEnd"/>
-      <w:r>
-        <w:t>.</w:t>
-      </w:r>
-    </w:p>
-    <w:p>
-      <w:pPr>
-        <w:pStyle w:val="Prrafodelista"/>
+      <w:r>
+        <w:t>values, increment the accumulator cell corresponding to those values.</w:t>
+      </w:r>
+    </w:p>
+    <w:p>
+      <w:pPr>
+        <w:pStyle w:val="ListParagraph"/>
         <w:numPr>
           <w:ilvl w:val="0"/>
           <w:numId w:val="1"/>
@@ -2817,26 +1102,12 @@
         <w:rPr>
           <w:lang w:val="en-GB"/>
         </w:rPr>
-        <w:t xml:space="preserve">: </w:t>
-      </w:r>
-      <w:proofErr w:type="spellStart"/>
-      <w:r>
-        <w:rPr>
-          <w:lang w:val="en-GB"/>
-        </w:rPr>
-        <w:t>Analyze</w:t>
-      </w:r>
-      <w:proofErr w:type="spellEnd"/>
-      <w:r>
-        <w:rPr>
-          <w:lang w:val="en-GB"/>
-        </w:rPr>
-        <w:t xml:space="preserve"> the accumulator for peaks that indicate likely line parameters.</w:t>
-      </w:r>
-    </w:p>
-    <w:p>
-      <w:pPr>
-        <w:pStyle w:val="Prrafodelista"/>
+        <w:t>: Analyze the accumulator for peaks that indicate likely line parameters.</w:t>
+      </w:r>
+    </w:p>
+    <w:p>
+      <w:pPr>
+        <w:pStyle w:val="ListParagraph"/>
         <w:numPr>
           <w:ilvl w:val="0"/>
           <w:numId w:val="1"/>
@@ -2933,34 +1204,14 @@
           <w:lang w:val="es-ES"/>
         </w:rPr>
       </w:pPr>
-      <w:proofErr w:type="spellStart"/>
       <w:r>
         <w:rPr>
           <w:b/>
           <w:bCs/>
           <w:lang w:val="es-ES"/>
         </w:rPr>
-        <w:t>Random</w:t>
-      </w:r>
-      <w:proofErr w:type="spellEnd"/>
-      <w:r>
-        <w:rPr>
-          <w:b/>
-          <w:bCs/>
-          <w:lang w:val="es-ES"/>
-        </w:rPr>
-        <w:t xml:space="preserve"> </w:t>
-      </w:r>
-      <w:proofErr w:type="spellStart"/>
-      <w:r>
-        <w:rPr>
-          <w:b/>
-          <w:bCs/>
-          <w:lang w:val="es-ES"/>
-        </w:rPr>
-        <w:t>Sampling</w:t>
-      </w:r>
-      <w:proofErr w:type="spellEnd"/>
+        <w:t>Random Sampling</w:t>
+      </w:r>
       <w:r>
         <w:rPr>
           <w:lang w:val="es-ES"/>
@@ -2995,34 +1246,14 @@
           <w:lang w:val="es-ES"/>
         </w:rPr>
       </w:pPr>
-      <w:proofErr w:type="spellStart"/>
       <w:r>
         <w:rPr>
           <w:b/>
           <w:bCs/>
           <w:lang w:val="es-ES"/>
         </w:rPr>
-        <w:t>Model</w:t>
-      </w:r>
-      <w:proofErr w:type="spellEnd"/>
-      <w:r>
-        <w:rPr>
-          <w:b/>
-          <w:bCs/>
-          <w:lang w:val="es-ES"/>
-        </w:rPr>
-        <w:t xml:space="preserve"> </w:t>
-      </w:r>
-      <w:proofErr w:type="spellStart"/>
-      <w:r>
-        <w:rPr>
-          <w:b/>
-          <w:bCs/>
-          <w:lang w:val="es-ES"/>
-        </w:rPr>
-        <w:t>Fitting</w:t>
-      </w:r>
-      <w:proofErr w:type="spellEnd"/>
+        <w:t>Model Fitting</w:t>
+      </w:r>
       <w:r>
         <w:rPr>
           <w:lang w:val="es-ES"/>
@@ -3057,34 +1288,14 @@
           <w:lang w:val="es-ES"/>
         </w:rPr>
       </w:pPr>
-      <w:proofErr w:type="spellStart"/>
       <w:r>
         <w:rPr>
           <w:b/>
           <w:bCs/>
           <w:lang w:val="es-ES"/>
         </w:rPr>
-        <w:t>Inlier</w:t>
-      </w:r>
-      <w:proofErr w:type="spellEnd"/>
-      <w:r>
-        <w:rPr>
-          <w:b/>
-          <w:bCs/>
-          <w:lang w:val="es-ES"/>
-        </w:rPr>
-        <w:t xml:space="preserve"> </w:t>
-      </w:r>
-      <w:proofErr w:type="spellStart"/>
-      <w:r>
-        <w:rPr>
-          <w:b/>
-          <w:bCs/>
-          <w:lang w:val="es-ES"/>
-        </w:rPr>
-        <w:t>Detection</w:t>
-      </w:r>
-      <w:proofErr w:type="spellEnd"/>
+        <w:t>Inlier Detection</w:t>
+      </w:r>
       <w:r>
         <w:rPr>
           <w:lang w:val="es-ES"/>
@@ -3125,61 +1336,11 @@
         </w:rPr>
         <w:t xml:space="preserve">Count how many points fall within the defined distance threshold TTT. </w:t>
       </w:r>
-      <w:proofErr w:type="spellStart"/>
       <w:r>
         <w:rPr>
           <w:lang w:val="es-ES"/>
         </w:rPr>
-        <w:t>These</w:t>
-      </w:r>
-      <w:proofErr w:type="spellEnd"/>
-      <w:r>
-        <w:rPr>
-          <w:lang w:val="es-ES"/>
-        </w:rPr>
-        <w:t xml:space="preserve"> </w:t>
-      </w:r>
-      <w:proofErr w:type="spellStart"/>
-      <w:r>
-        <w:rPr>
-          <w:lang w:val="es-ES"/>
-        </w:rPr>
-        <w:t>points</w:t>
-      </w:r>
-      <w:proofErr w:type="spellEnd"/>
-      <w:r>
-        <w:rPr>
-          <w:lang w:val="es-ES"/>
-        </w:rPr>
-        <w:t xml:space="preserve"> are </w:t>
-      </w:r>
-      <w:proofErr w:type="spellStart"/>
-      <w:r>
-        <w:rPr>
-          <w:lang w:val="es-ES"/>
-        </w:rPr>
-        <w:t>considered</w:t>
-      </w:r>
-      <w:proofErr w:type="spellEnd"/>
-      <w:r>
-        <w:rPr>
-          <w:lang w:val="es-ES"/>
-        </w:rPr>
-        <w:t xml:space="preserve"> </w:t>
-      </w:r>
-      <w:proofErr w:type="spellStart"/>
-      <w:r>
-        <w:rPr>
-          <w:lang w:val="es-ES"/>
-        </w:rPr>
-        <w:t>inliers</w:t>
-      </w:r>
-      <w:proofErr w:type="spellEnd"/>
-      <w:r>
-        <w:rPr>
-          <w:lang w:val="es-ES"/>
-        </w:rPr>
-        <w:t>.</w:t>
+        <w:t>These points are considered inliers.</w:t>
       </w:r>
     </w:p>
     <w:p>
@@ -3192,7 +1353,6 @@
           <w:lang w:val="es-ES"/>
         </w:rPr>
       </w:pPr>
-      <w:proofErr w:type="spellStart"/>
       <w:r>
         <w:rPr>
           <w:b/>
@@ -3200,27 +1360,8 @@
           <w:lang w:val="es-ES"/>
         </w:rPr>
         <w:lastRenderedPageBreak/>
-        <w:t>Model</w:t>
-      </w:r>
-      <w:proofErr w:type="spellEnd"/>
-      <w:r>
-        <w:rPr>
-          <w:b/>
-          <w:bCs/>
-          <w:lang w:val="es-ES"/>
-        </w:rPr>
-        <w:t xml:space="preserve"> </w:t>
-      </w:r>
-      <w:proofErr w:type="spellStart"/>
-      <w:r>
-        <w:rPr>
-          <w:b/>
-          <w:bCs/>
-          <w:lang w:val="es-ES"/>
-        </w:rPr>
-        <w:t>Evaluation</w:t>
-      </w:r>
-      <w:proofErr w:type="spellEnd"/>
+        <w:t>Model Evaluation</w:t>
+      </w:r>
       <w:r>
         <w:rPr>
           <w:lang w:val="es-ES"/>
@@ -3259,18 +1400,8 @@
           <w:bCs/>
           <w:lang w:val="es-ES"/>
         </w:rPr>
-        <w:t xml:space="preserve">5. </w:t>
-      </w:r>
-      <w:proofErr w:type="spellStart"/>
-      <w:r>
-        <w:rPr>
-          <w:b/>
-          <w:bCs/>
-          <w:lang w:val="es-ES"/>
-        </w:rPr>
-        <w:t>Termination</w:t>
-      </w:r>
-      <w:proofErr w:type="spellEnd"/>
+        <w:t>5. Termination</w:t>
+      </w:r>
     </w:p>
     <w:p>
       <w:pPr>
@@ -3395,7 +1526,7 @@
       <w:hyperlink r:id="rId7" w:history="1">
         <w:r>
           <w:rPr>
-            <w:rStyle w:val="Hipervnculo"/>
+            <w:rStyle w:val="Hyperlink"/>
             <w:b/>
             <w:bCs/>
             <w:lang w:val="en-GB"/>
@@ -3415,7 +1546,7 @@
       <w:hyperlink r:id="rId8" w:history="1">
         <w:r>
           <w:rPr>
-            <w:rStyle w:val="Hipervnculo"/>
+            <w:rStyle w:val="Hyperlink"/>
             <w:b/>
             <w:bCs/>
             <w:lang w:val="en-GB"/>
@@ -3455,9 +1586,825 @@
         <w:rPr>
           <w:b/>
           <w:bCs/>
-          <w:lang w:val="en-GB"/>
-        </w:rPr>
-      </w:pPr>
+          <w:lang w:val="en-IN"/>
+        </w:rPr>
+      </w:pPr>
+      <w:r>
+        <w:rPr>
+          <w:b/>
+          <w:bCs/>
+          <w:lang w:val="en-GB"/>
+        </w:rPr>
+        <w:br/>
+        <w:t>HSV range for grass field</w:t>
+      </w:r>
+      <w:r>
+        <w:rPr>
+          <w:b/>
+          <w:bCs/>
+          <w:lang w:val="en-GB"/>
+        </w:rPr>
+        <w:br/>
+      </w:r>
+      <w:r>
+        <w:rPr>
+          <w:b/>
+          <w:bCs/>
+          <w:lang w:val="en-IN"/>
+        </w:rPr>
+        <w:t>Hue (H):</w:t>
+      </w:r>
+    </w:p>
+    <w:p>
+      <w:pPr>
+        <w:numPr>
+          <w:ilvl w:val="0"/>
+          <w:numId w:val="8"/>
+        </w:numPr>
+        <w:rPr>
+          <w:lang w:val="en-IN"/>
+        </w:rPr>
+      </w:pPr>
+      <w:r>
+        <w:rPr>
+          <w:lang w:val="en-IN"/>
+        </w:rPr>
+        <w:t>Grass generally falls within the green spectrum. The typical hue values for green grass range from approximately 60° to 120° on the hue wheel.</w:t>
+      </w:r>
+    </w:p>
+    <w:p>
+      <w:pPr>
+        <w:numPr>
+          <w:ilvl w:val="0"/>
+          <w:numId w:val="8"/>
+        </w:numPr>
+        <w:rPr>
+          <w:lang w:val="en-IN"/>
+        </w:rPr>
+      </w:pPr>
+      <w:r>
+        <w:rPr>
+          <w:lang w:val="en-IN"/>
+        </w:rPr>
+        <w:t>More specifically, vibrant grass might be around 90°, while darker or yellowish grass could be closer to 60° (yellow-green) or 120° (blue-green).</w:t>
+      </w:r>
+    </w:p>
+    <w:p>
+      <w:pPr>
+        <w:rPr>
+          <w:b/>
+          <w:bCs/>
+          <w:lang w:val="en-IN"/>
+        </w:rPr>
+      </w:pPr>
+      <w:r>
+        <w:rPr>
+          <w:b/>
+          <w:bCs/>
+          <w:lang w:val="en-IN"/>
+        </w:rPr>
+        <w:t>Saturation (S):</w:t>
+      </w:r>
+    </w:p>
+    <w:p>
+      <w:pPr>
+        <w:numPr>
+          <w:ilvl w:val="0"/>
+          <w:numId w:val="9"/>
+        </w:numPr>
+        <w:rPr>
+          <w:lang w:val="en-IN"/>
+        </w:rPr>
+      </w:pPr>
+      <w:r>
+        <w:rPr>
+          <w:lang w:val="en-IN"/>
+        </w:rPr>
+        <w:t>Saturation refers to the intensity or vividness of the color. For healthy, vibrant grass, the saturation is usually high. Typical saturation values might range from 60% to 100%.</w:t>
+      </w:r>
+    </w:p>
+    <w:p>
+      <w:pPr>
+        <w:numPr>
+          <w:ilvl w:val="0"/>
+          <w:numId w:val="9"/>
+        </w:numPr>
+        <w:rPr>
+          <w:lang w:val="en-IN"/>
+        </w:rPr>
+      </w:pPr>
+      <w:r>
+        <w:rPr>
+          <w:lang w:val="en-IN"/>
+        </w:rPr>
+        <w:t>More vibrant grass would be closer to 80% or 90%, while less healthy or dry grass might have lower saturation, around 50% to 70%.</w:t>
+      </w:r>
+    </w:p>
+    <w:p>
+      <w:pPr>
+        <w:rPr>
+          <w:b/>
+          <w:bCs/>
+          <w:lang w:val="en-IN"/>
+        </w:rPr>
+      </w:pPr>
+      <w:r>
+        <w:rPr>
+          <w:b/>
+          <w:bCs/>
+          <w:lang w:val="en-IN"/>
+        </w:rPr>
+        <w:lastRenderedPageBreak/>
+        <w:t>  Value (V):</w:t>
+      </w:r>
+    </w:p>
+    <w:p>
+      <w:pPr>
+        <w:numPr>
+          <w:ilvl w:val="0"/>
+          <w:numId w:val="10"/>
+        </w:numPr>
+        <w:rPr>
+          <w:lang w:val="en-IN"/>
+        </w:rPr>
+      </w:pPr>
+      <w:r>
+        <w:rPr>
+          <w:lang w:val="en-IN"/>
+        </w:rPr>
+        <w:t>Value refers to the brightness of the color. Grass typically has moderate to high brightness. Value for grass might range from 30% to 80%.</w:t>
+      </w:r>
+    </w:p>
+    <w:p>
+      <w:pPr>
+        <w:numPr>
+          <w:ilvl w:val="0"/>
+          <w:numId w:val="10"/>
+        </w:numPr>
+        <w:rPr>
+          <w:lang w:val="en-IN"/>
+        </w:rPr>
+      </w:pPr>
+      <w:r>
+        <w:rPr>
+          <w:noProof/>
+          <w:lang w:val="en-IN"/>
+        </w:rPr>
+        <mc:AlternateContent>
+          <mc:Choice Requires="wpi">
+            <w:drawing>
+              <wp:anchor distT="0" distB="0" distL="114300" distR="114300" simplePos="0" relativeHeight="251674624" behindDoc="0" locked="0" layoutInCell="1" allowOverlap="1" wp14:anchorId="059F7238" wp14:editId="55AB054A">
+                <wp:simplePos x="0" y="0"/>
+                <wp:positionH relativeFrom="column">
+                  <wp:posOffset>1440825</wp:posOffset>
+                </wp:positionH>
+                <wp:positionV relativeFrom="paragraph">
+                  <wp:posOffset>154900</wp:posOffset>
+                </wp:positionV>
+                <wp:extent cx="360" cy="360"/>
+                <wp:effectExtent l="38100" t="38100" r="38100" b="38100"/>
+                <wp:wrapNone/>
+                <wp:docPr id="1620489588" name="Ink 24"/>
+                <wp:cNvGraphicFramePr/>
+                <a:graphic xmlns:a="http://schemas.openxmlformats.org/drawingml/2006/main">
+                  <a:graphicData uri="http://schemas.microsoft.com/office/word/2010/wordprocessingInk">
+                    <w14:contentPart bwMode="auto" r:id="rId9">
+                      <w14:nvContentPartPr>
+                        <w14:cNvContentPartPr/>
+                      </w14:nvContentPartPr>
+                      <w14:xfrm>
+                        <a:off x="0" y="0"/>
+                        <a:ext cx="360" cy="360"/>
+                      </w14:xfrm>
+                    </w14:contentPart>
+                  </a:graphicData>
+                </a:graphic>
+              </wp:anchor>
+            </w:drawing>
+          </mc:Choice>
+          <mc:Fallback>
+            <w:pict>
+              <v:shapetype w14:anchorId="71C60D2A" id="_x0000_t75" coordsize="21600,21600" o:spt="75" o:preferrelative="t" path="m@4@5l@4@11@9@11@9@5xe" filled="f" stroked="f">
+                <v:stroke joinstyle="miter"/>
+                <v:formulas>
+                  <v:f eqn="if lineDrawn pixelLineWidth 0"/>
+                  <v:f eqn="sum @0 1 0"/>
+                  <v:f eqn="sum 0 0 @1"/>
+                  <v:f eqn="prod @2 1 2"/>
+                  <v:f eqn="prod @3 21600 pixelWidth"/>
+                  <v:f eqn="prod @3 21600 pixelHeight"/>
+                  <v:f eqn="sum @0 0 1"/>
+                  <v:f eqn="prod @6 1 2"/>
+                  <v:f eqn="prod @7 21600 pixelWidth"/>
+                  <v:f eqn="sum @8 21600 0"/>
+                  <v:f eqn="prod @7 21600 pixelHeight"/>
+                  <v:f eqn="sum @10 21600 0"/>
+                </v:formulas>
+                <v:path o:extrusionok="f" gradientshapeok="t" o:connecttype="rect"/>
+                <o:lock v:ext="edit" aspectratio="t"/>
+              </v:shapetype>
+              <v:shape id="Ink 24" o:spid="_x0000_s1026" type="#_x0000_t75" style="position:absolute;margin-left:112.95pt;margin-top:11.7pt;width:1.05pt;height:1.05pt;z-index:251674624;visibility:visible;mso-wrap-style:square;mso-wrap-distance-left:9pt;mso-wrap-distance-top:0;mso-wrap-distance-right:9pt;mso-wrap-distance-bottom:0;mso-position-horizontal:absolute;mso-position-horizontal-relative:text;mso-position-vertical:absolute;mso-position-vertical-relative:text" o:gfxdata="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">
+                <v:imagedata r:id="rId10" o:title=""/>
+              </v:shape>
+            </w:pict>
+          </mc:Fallback>
+        </mc:AlternateContent>
+      </w:r>
+      <w:r>
+        <w:rPr>
+          <w:lang w:val="en-IN"/>
+        </w:rPr>
+        <w:t>Bright, healthy grass would be around 60% to 80%, while darker or shadowed grass might drop to around 30% to 50%.</w:t>
+      </w:r>
+      <w:r>
+        <w:rPr>
+          <w:lang w:val="en-IN"/>
+        </w:rPr>
+        <w:br/>
+      </w:r>
+    </w:p>
+    <w:p>
+      <w:pPr>
+        <w:rPr>
+          <w:lang w:val="en-IN"/>
+        </w:rPr>
+      </w:pPr>
+      <w:r>
+        <w:rPr>
+          <w:lang w:val="en-IN"/>
+        </w:rPr>
+        <w:t xml:space="preserve">To understand, imagine the cone and we want </w:t>
+      </w:r>
+      <w:r>
+        <w:rPr>
+          <w:lang w:val="en-IN"/>
+        </w:rPr>
+        <w:t>to cover the green</w:t>
+      </w:r>
+      <w:r>
+        <w:rPr>
+          <w:lang w:val="en-IN"/>
+        </w:rPr>
+        <w:t xml:space="preserve"> area marked by red.</w:t>
+      </w:r>
+    </w:p>
+    <w:p>
+      <w:pPr>
+        <w:rPr>
+          <w:b/>
+          <w:bCs/>
+          <w:lang w:val="en-GB"/>
+        </w:rPr>
+      </w:pPr>
+      <w:r>
+        <w:rPr>
+          <w:noProof/>
+        </w:rPr>
+        <mc:AlternateContent>
+          <mc:Choice Requires="wpi">
+            <w:drawing>
+              <wp:anchor distT="0" distB="0" distL="114300" distR="114300" simplePos="0" relativeHeight="251676672" behindDoc="0" locked="0" layoutInCell="1" allowOverlap="1" wp14:anchorId="5834F856" wp14:editId="0CF202CD">
+                <wp:simplePos x="0" y="0"/>
+                <wp:positionH relativeFrom="column">
+                  <wp:posOffset>2913945</wp:posOffset>
+                </wp:positionH>
+                <wp:positionV relativeFrom="paragraph">
+                  <wp:posOffset>542160</wp:posOffset>
+                </wp:positionV>
+                <wp:extent cx="360" cy="360"/>
+                <wp:effectExtent l="38100" t="38100" r="38100" b="38100"/>
+                <wp:wrapNone/>
+                <wp:docPr id="1800606167" name="Ink 26"/>
+                <wp:cNvGraphicFramePr/>
+                <a:graphic xmlns:a="http://schemas.openxmlformats.org/drawingml/2006/main">
+                  <a:graphicData uri="http://schemas.microsoft.com/office/word/2010/wordprocessingInk">
+                    <w14:contentPart bwMode="auto" r:id="rId11">
+                      <w14:nvContentPartPr>
+                        <w14:cNvContentPartPr/>
+                      </w14:nvContentPartPr>
+                      <w14:xfrm>
+                        <a:off x="0" y="0"/>
+                        <a:ext cx="360" cy="360"/>
+                      </w14:xfrm>
+                    </w14:contentPart>
+                  </a:graphicData>
+                </a:graphic>
+              </wp:anchor>
+            </w:drawing>
+          </mc:Choice>
+          <mc:Fallback>
+            <w:pict>
+              <v:shape w14:anchorId="47C4A8F6" id="Ink 26" o:spid="_x0000_s1026" type="#_x0000_t75" style="position:absolute;margin-left:228.95pt;margin-top:42.2pt;width:1.05pt;height:1.05pt;z-index:251676672;visibility:visible;mso-wrap-style:square;mso-wrap-distance-left:9pt;mso-wrap-distance-top:0;mso-wrap-distance-right:9pt;mso-wrap-distance-bottom:0;mso-position-horizontal:absolute;mso-position-horizontal-relative:text;mso-position-vertical:absolute;mso-position-vertical-relative:text" o:gfxdata="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">
+                <v:imagedata r:id="rId10" o:title=""/>
+              </v:shape>
+            </w:pict>
+          </mc:Fallback>
+        </mc:AlternateContent>
+      </w:r>
+      <w:r>
+        <w:rPr>
+          <w:noProof/>
+        </w:rPr>
+        <mc:AlternateContent>
+          <mc:Choice Requires="wpi">
+            <w:drawing>
+              <wp:anchor distT="0" distB="0" distL="114300" distR="114300" simplePos="0" relativeHeight="251675648" behindDoc="0" locked="0" layoutInCell="1" allowOverlap="1" wp14:anchorId="4C704A04" wp14:editId="0FB97381">
+                <wp:simplePos x="0" y="0"/>
+                <wp:positionH relativeFrom="column">
+                  <wp:posOffset>1313745</wp:posOffset>
+                </wp:positionH>
+                <wp:positionV relativeFrom="paragraph">
+                  <wp:posOffset>440640</wp:posOffset>
+                </wp:positionV>
+                <wp:extent cx="360" cy="360"/>
+                <wp:effectExtent l="38100" t="38100" r="38100" b="38100"/>
+                <wp:wrapNone/>
+                <wp:docPr id="659323970" name="Ink 25"/>
+                <wp:cNvGraphicFramePr/>
+                <a:graphic xmlns:a="http://schemas.openxmlformats.org/drawingml/2006/main">
+                  <a:graphicData uri="http://schemas.microsoft.com/office/word/2010/wordprocessingInk">
+                    <w14:contentPart bwMode="auto" r:id="rId12">
+                      <w14:nvContentPartPr>
+                        <w14:cNvContentPartPr/>
+                      </w14:nvContentPartPr>
+                      <w14:xfrm>
+                        <a:off x="0" y="0"/>
+                        <a:ext cx="360" cy="360"/>
+                      </w14:xfrm>
+                    </w14:contentPart>
+                  </a:graphicData>
+                </a:graphic>
+              </wp:anchor>
+            </w:drawing>
+          </mc:Choice>
+          <mc:Fallback>
+            <w:pict>
+              <v:shape w14:anchorId="156B8860" id="Ink 25" o:spid="_x0000_s1026" type="#_x0000_t75" style="position:absolute;margin-left:102.95pt;margin-top:34.2pt;width:1.05pt;height:1.05pt;z-index:251675648;visibility:visible;mso-wrap-style:square;mso-wrap-distance-left:9pt;mso-wrap-distance-top:0;mso-wrap-distance-right:9pt;mso-wrap-distance-bottom:0;mso-position-horizontal:absolute;mso-position-horizontal-relative:text;mso-position-vertical:absolute;mso-position-vertical-relative:text" o:gfxdata="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">
+                <v:imagedata r:id="rId10" o:title=""/>
+              </v:shape>
+            </w:pict>
+          </mc:Fallback>
+        </mc:AlternateContent>
+      </w:r>
+      <w:r>
+        <w:rPr>
+          <w:noProof/>
+        </w:rPr>
+        <mc:AlternateContent>
+          <mc:Choice Requires="wpi">
+            <w:drawing>
+              <wp:anchor distT="0" distB="0" distL="114300" distR="114300" simplePos="0" relativeHeight="251673600" behindDoc="0" locked="0" layoutInCell="1" allowOverlap="1" wp14:anchorId="2760C2C9" wp14:editId="72DC9F89">
+                <wp:simplePos x="0" y="0"/>
+                <wp:positionH relativeFrom="column">
+                  <wp:posOffset>418425</wp:posOffset>
+                </wp:positionH>
+                <wp:positionV relativeFrom="paragraph">
+                  <wp:posOffset>1221840</wp:posOffset>
+                </wp:positionV>
+                <wp:extent cx="360" cy="360"/>
+                <wp:effectExtent l="38100" t="38100" r="38100" b="38100"/>
+                <wp:wrapNone/>
+                <wp:docPr id="27612032" name="Ink 23"/>
+                <wp:cNvGraphicFramePr/>
+                <a:graphic xmlns:a="http://schemas.openxmlformats.org/drawingml/2006/main">
+                  <a:graphicData uri="http://schemas.microsoft.com/office/word/2010/wordprocessingInk">
+                    <w14:contentPart bwMode="auto" r:id="rId13">
+                      <w14:nvContentPartPr>
+                        <w14:cNvContentPartPr/>
+                      </w14:nvContentPartPr>
+                      <w14:xfrm>
+                        <a:off x="0" y="0"/>
+                        <a:ext cx="360" cy="360"/>
+                      </w14:xfrm>
+                    </w14:contentPart>
+                  </a:graphicData>
+                </a:graphic>
+              </wp:anchor>
+            </w:drawing>
+          </mc:Choice>
+          <mc:Fallback>
+            <w:pict>
+              <v:shape w14:anchorId="74C754C0" id="Ink 23" o:spid="_x0000_s1026" type="#_x0000_t75" style="position:absolute;margin-left:32.45pt;margin-top:95.7pt;width:1.05pt;height:1.05pt;z-index:251673600;visibility:visible;mso-wrap-style:square;mso-wrap-distance-left:9pt;mso-wrap-distance-top:0;mso-wrap-distance-right:9pt;mso-wrap-distance-bottom:0;mso-position-horizontal:absolute;mso-position-horizontal-relative:text;mso-position-vertical:absolute;mso-position-vertical-relative:text" o:gfxdata="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">
+                <v:imagedata r:id="rId10" o:title=""/>
+              </v:shape>
+            </w:pict>
+          </mc:Fallback>
+        </mc:AlternateContent>
+      </w:r>
+      <w:r>
+        <w:rPr>
+          <w:noProof/>
+        </w:rPr>
+        <mc:AlternateContent>
+          <mc:Choice Requires="wpi">
+            <w:drawing>
+              <wp:anchor distT="0" distB="0" distL="114300" distR="114300" simplePos="0" relativeHeight="251672576" behindDoc="0" locked="0" layoutInCell="1" allowOverlap="1" wp14:anchorId="013AE3B3" wp14:editId="05755047">
+                <wp:simplePos x="0" y="0"/>
+                <wp:positionH relativeFrom="column">
+                  <wp:posOffset>-89535</wp:posOffset>
+                </wp:positionH>
+                <wp:positionV relativeFrom="paragraph">
+                  <wp:posOffset>660600</wp:posOffset>
+                </wp:positionV>
+                <wp:extent cx="600120" cy="710280"/>
+                <wp:effectExtent l="38100" t="38100" r="47625" b="52070"/>
+                <wp:wrapNone/>
+                <wp:docPr id="79708644" name="Ink 22"/>
+                <wp:cNvGraphicFramePr/>
+                <a:graphic xmlns:a="http://schemas.openxmlformats.org/drawingml/2006/main">
+                  <a:graphicData uri="http://schemas.microsoft.com/office/word/2010/wordprocessingInk">
+                    <w14:contentPart bwMode="auto" r:id="rId14">
+                      <w14:nvContentPartPr>
+                        <w14:cNvContentPartPr/>
+                      </w14:nvContentPartPr>
+                      <w14:xfrm>
+                        <a:off x="0" y="0"/>
+                        <a:ext cx="600120" cy="710280"/>
+                      </w14:xfrm>
+                    </w14:contentPart>
+                  </a:graphicData>
+                </a:graphic>
+              </wp:anchor>
+            </w:drawing>
+          </mc:Choice>
+          <mc:Fallback>
+            <w:pict>
+              <v:shape w14:anchorId="501C0CC3" id="Ink 22" o:spid="_x0000_s1026" type="#_x0000_t75" style="position:absolute;margin-left:-7.55pt;margin-top:51.5pt;width:48.2pt;height:56.95pt;z-index:251672576;visibility:visible;mso-wrap-style:square;mso-wrap-distance-left:9pt;mso-wrap-distance-top:0;mso-wrap-distance-right:9pt;mso-wrap-distance-bottom:0;mso-position-horizontal:absolute;mso-position-horizontal-relative:text;mso-position-vertical:absolute;mso-position-vertical-relative:text" o:gfxdata="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">
+                <v:imagedata r:id="rId15" o:title=""/>
+              </v:shape>
+            </w:pict>
+          </mc:Fallback>
+        </mc:AlternateContent>
+      </w:r>
+      <w:r>
+        <w:rPr>
+          <w:noProof/>
+        </w:rPr>
+        <mc:AlternateContent>
+          <mc:Choice Requires="wpi">
+            <w:drawing>
+              <wp:anchor distT="0" distB="0" distL="114300" distR="114300" simplePos="0" relativeHeight="251671552" behindDoc="0" locked="0" layoutInCell="1" allowOverlap="1" wp14:anchorId="7720DE96" wp14:editId="7A2A0E59">
+                <wp:simplePos x="0" y="0"/>
+                <wp:positionH relativeFrom="column">
+                  <wp:posOffset>474585</wp:posOffset>
+                </wp:positionH>
+                <wp:positionV relativeFrom="paragraph">
+                  <wp:posOffset>402480</wp:posOffset>
+                </wp:positionV>
+                <wp:extent cx="129600" cy="208440"/>
+                <wp:effectExtent l="38100" t="38100" r="3810" b="39370"/>
+                <wp:wrapNone/>
+                <wp:docPr id="2125929050" name="Ink 21"/>
+                <wp:cNvGraphicFramePr/>
+                <a:graphic xmlns:a="http://schemas.openxmlformats.org/drawingml/2006/main">
+                  <a:graphicData uri="http://schemas.microsoft.com/office/word/2010/wordprocessingInk">
+                    <w14:contentPart bwMode="auto" r:id="rId16">
+                      <w14:nvContentPartPr>
+                        <w14:cNvContentPartPr/>
+                      </w14:nvContentPartPr>
+                      <w14:xfrm>
+                        <a:off x="0" y="0"/>
+                        <a:ext cx="129600" cy="208440"/>
+                      </w14:xfrm>
+                    </w14:contentPart>
+                  </a:graphicData>
+                </a:graphic>
+              </wp:anchor>
+            </w:drawing>
+          </mc:Choice>
+          <mc:Fallback>
+            <w:pict>
+              <v:shape w14:anchorId="4E55539E" id="Ink 21" o:spid="_x0000_s1026" type="#_x0000_t75" style="position:absolute;margin-left:36.85pt;margin-top:31.2pt;width:11.15pt;height:17.4pt;z-index:251671552;visibility:visible;mso-wrap-style:square;mso-wrap-distance-left:9pt;mso-wrap-distance-top:0;mso-wrap-distance-right:9pt;mso-wrap-distance-bottom:0;mso-position-horizontal:absolute;mso-position-horizontal-relative:text;mso-position-vertical:absolute;mso-position-vertical-relative:text" o:gfxdata="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">
+                <v:imagedata r:id="rId17" o:title=""/>
+              </v:shape>
+            </w:pict>
+          </mc:Fallback>
+        </mc:AlternateContent>
+      </w:r>
+      <w:r>
+        <w:rPr>
+          <w:noProof/>
+        </w:rPr>
+        <mc:AlternateContent>
+          <mc:Choice Requires="wpi">
+            <w:drawing>
+              <wp:anchor distT="0" distB="0" distL="114300" distR="114300" simplePos="0" relativeHeight="251670528" behindDoc="0" locked="0" layoutInCell="1" allowOverlap="1" wp14:anchorId="3FF50DA5" wp14:editId="6C80F5C5">
+                <wp:simplePos x="0" y="0"/>
+                <wp:positionH relativeFrom="column">
+                  <wp:posOffset>119985</wp:posOffset>
+                </wp:positionH>
+                <wp:positionV relativeFrom="paragraph">
+                  <wp:posOffset>1240200</wp:posOffset>
+                </wp:positionV>
+                <wp:extent cx="178200" cy="258840"/>
+                <wp:effectExtent l="38100" t="38100" r="50800" b="46355"/>
+                <wp:wrapNone/>
+                <wp:docPr id="125159829" name="Ink 20"/>
+                <wp:cNvGraphicFramePr/>
+                <a:graphic xmlns:a="http://schemas.openxmlformats.org/drawingml/2006/main">
+                  <a:graphicData uri="http://schemas.microsoft.com/office/word/2010/wordprocessingInk">
+                    <w14:contentPart bwMode="auto" r:id="rId18">
+                      <w14:nvContentPartPr>
+                        <w14:cNvContentPartPr/>
+                      </w14:nvContentPartPr>
+                      <w14:xfrm>
+                        <a:off x="0" y="0"/>
+                        <a:ext cx="178200" cy="258840"/>
+                      </w14:xfrm>
+                    </w14:contentPart>
+                  </a:graphicData>
+                </a:graphic>
+              </wp:anchor>
+            </w:drawing>
+          </mc:Choice>
+          <mc:Fallback>
+            <w:pict>
+              <v:shape w14:anchorId="49C87B18" id="Ink 20" o:spid="_x0000_s1026" type="#_x0000_t75" style="position:absolute;margin-left:8.95pt;margin-top:97.15pt;width:15.05pt;height:21.4pt;z-index:251670528;visibility:visible;mso-wrap-style:square;mso-wrap-distance-left:9pt;mso-wrap-distance-top:0;mso-wrap-distance-right:9pt;mso-wrap-distance-bottom:0;mso-position-horizontal:absolute;mso-position-horizontal-relative:text;mso-position-vertical:absolute;mso-position-vertical-relative:text" o:gfxdata="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">
+                <v:imagedata r:id="rId19" o:title=""/>
+              </v:shape>
+            </w:pict>
+          </mc:Fallback>
+        </mc:AlternateContent>
+      </w:r>
+      <w:r>
+        <w:rPr>
+          <w:noProof/>
+        </w:rPr>
+        <mc:AlternateContent>
+          <mc:Choice Requires="wpi">
+            <w:drawing>
+              <wp:anchor distT="0" distB="0" distL="114300" distR="114300" simplePos="0" relativeHeight="251669504" behindDoc="0" locked="0" layoutInCell="1" allowOverlap="1" wp14:anchorId="1D19C4DF" wp14:editId="19FEBAB7">
+                <wp:simplePos x="0" y="0"/>
+                <wp:positionH relativeFrom="column">
+                  <wp:posOffset>62230</wp:posOffset>
+                </wp:positionH>
+                <wp:positionV relativeFrom="paragraph">
+                  <wp:posOffset>27940</wp:posOffset>
+                </wp:positionV>
+                <wp:extent cx="150495" cy="184150"/>
+                <wp:effectExtent l="38100" t="38100" r="1905" b="44450"/>
+                <wp:wrapNone/>
+                <wp:docPr id="2099522258" name="Ink 19"/>
+                <wp:cNvGraphicFramePr/>
+                <a:graphic xmlns:a="http://schemas.openxmlformats.org/drawingml/2006/main">
+                  <a:graphicData uri="http://schemas.microsoft.com/office/word/2010/wordprocessingInk">
+                    <w14:contentPart bwMode="auto" r:id="rId20">
+                      <w14:nvContentPartPr>
+                        <w14:cNvContentPartPr/>
+                      </w14:nvContentPartPr>
+                      <w14:xfrm>
+                        <a:off x="0" y="0"/>
+                        <a:ext cx="150495" cy="184150"/>
+                      </w14:xfrm>
+                    </w14:contentPart>
+                  </a:graphicData>
+                </a:graphic>
+              </wp:anchor>
+            </w:drawing>
+          </mc:Choice>
+          <mc:Fallback>
+            <w:pict>
+              <v:shape w14:anchorId="03404F27" id="Ink 19" o:spid="_x0000_s1026" type="#_x0000_t75" style="position:absolute;margin-left:4.4pt;margin-top:1.7pt;width:12.8pt;height:15.45pt;z-index:251669504;visibility:visible;mso-wrap-style:square;mso-wrap-distance-left:9pt;mso-wrap-distance-top:0;mso-wrap-distance-right:9pt;mso-wrap-distance-bottom:0;mso-position-horizontal:absolute;mso-position-horizontal-relative:text;mso-position-vertical:absolute;mso-position-vertical-relative:text" o:gfxdata="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">
+                <v:imagedata r:id="rId21" o:title=""/>
+              </v:shape>
+            </w:pict>
+          </mc:Fallback>
+        </mc:AlternateContent>
+      </w:r>
+      <w:r>
+        <w:rPr>
+          <w:noProof/>
+        </w:rPr>
+        <mc:AlternateContent>
+          <mc:Choice Requires="wpi">
+            <w:drawing>
+              <wp:anchor distT="0" distB="0" distL="114300" distR="114300" simplePos="0" relativeHeight="251664384" behindDoc="0" locked="0" layoutInCell="1" allowOverlap="1" wp14:anchorId="42956296" wp14:editId="3C0FA45E">
+                <wp:simplePos x="0" y="0"/>
+                <wp:positionH relativeFrom="column">
+                  <wp:posOffset>-52455</wp:posOffset>
+                </wp:positionH>
+                <wp:positionV relativeFrom="paragraph">
+                  <wp:posOffset>281880</wp:posOffset>
+                </wp:positionV>
+                <wp:extent cx="1081440" cy="45360"/>
+                <wp:effectExtent l="38100" t="38100" r="42545" b="50165"/>
+                <wp:wrapNone/>
+                <wp:docPr id="1497179747" name="Ink 14"/>
+                <wp:cNvGraphicFramePr/>
+                <a:graphic xmlns:a="http://schemas.openxmlformats.org/drawingml/2006/main">
+                  <a:graphicData uri="http://schemas.microsoft.com/office/word/2010/wordprocessingInk">
+                    <w14:contentPart bwMode="auto" r:id="rId22">
+                      <w14:nvContentPartPr>
+                        <w14:cNvContentPartPr/>
+                      </w14:nvContentPartPr>
+                      <w14:xfrm>
+                        <a:off x="0" y="0"/>
+                        <a:ext cx="1081440" cy="45360"/>
+                      </w14:xfrm>
+                    </w14:contentPart>
+                  </a:graphicData>
+                </a:graphic>
+              </wp:anchor>
+            </w:drawing>
+          </mc:Choice>
+          <mc:Fallback>
+            <w:pict>
+              <v:shape w14:anchorId="1F328364" id="Ink 14" o:spid="_x0000_s1026" type="#_x0000_t75" style="position:absolute;margin-left:-4.65pt;margin-top:21.7pt;width:86.1pt;height:4.55pt;z-index:251664384;visibility:visible;mso-wrap-style:square;mso-wrap-distance-left:9pt;mso-wrap-distance-top:0;mso-wrap-distance-right:9pt;mso-wrap-distance-bottom:0;mso-position-horizontal:absolute;mso-position-horizontal-relative:text;mso-position-vertical:absolute;mso-position-vertical-relative:text" o:gfxdata="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">
+                <v:imagedata r:id="rId23" o:title=""/>
+              </v:shape>
+            </w:pict>
+          </mc:Fallback>
+        </mc:AlternateContent>
+      </w:r>
+      <w:r>
+        <w:rPr>
+          <w:noProof/>
+        </w:rPr>
+        <mc:AlternateContent>
+          <mc:Choice Requires="wpi">
+            <w:drawing>
+              <wp:anchor distT="0" distB="0" distL="114300" distR="114300" simplePos="0" relativeHeight="251663360" behindDoc="0" locked="0" layoutInCell="1" allowOverlap="1" wp14:anchorId="0A489ADF" wp14:editId="447BEFFD">
+                <wp:simplePos x="0" y="0"/>
+                <wp:positionH relativeFrom="column">
+                  <wp:posOffset>-26670</wp:posOffset>
+                </wp:positionH>
+                <wp:positionV relativeFrom="paragraph">
+                  <wp:posOffset>102235</wp:posOffset>
+                </wp:positionV>
+                <wp:extent cx="493395" cy="574675"/>
+                <wp:effectExtent l="38100" t="38100" r="40005" b="34925"/>
+                <wp:wrapNone/>
+                <wp:docPr id="2028001322" name="Ink 13"/>
+                <wp:cNvGraphicFramePr/>
+                <a:graphic xmlns:a="http://schemas.openxmlformats.org/drawingml/2006/main">
+                  <a:graphicData uri="http://schemas.microsoft.com/office/word/2010/wordprocessingInk">
+                    <w14:contentPart bwMode="auto" r:id="rId24">
+                      <w14:nvContentPartPr>
+                        <w14:cNvContentPartPr/>
+                      </w14:nvContentPartPr>
+                      <w14:xfrm>
+                        <a:off x="0" y="0"/>
+                        <a:ext cx="493395" cy="574675"/>
+                      </w14:xfrm>
+                    </w14:contentPart>
+                  </a:graphicData>
+                </a:graphic>
+              </wp:anchor>
+            </w:drawing>
+          </mc:Choice>
+          <mc:Fallback>
+            <w:pict>
+              <v:shape w14:anchorId="700C240D" id="Ink 13" o:spid="_x0000_s1026" type="#_x0000_t75" style="position:absolute;margin-left:-2.6pt;margin-top:7.55pt;width:39.8pt;height:46.2pt;z-index:251663360;visibility:visible;mso-wrap-style:square;mso-wrap-distance-left:9pt;mso-wrap-distance-top:0;mso-wrap-distance-right:9pt;mso-wrap-distance-bottom:0;mso-position-horizontal:absolute;mso-position-horizontal-relative:text;mso-position-vertical:absolute;mso-position-vertical-relative:text" o:gfxdata="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">
+                <v:imagedata r:id="rId25" o:title=""/>
+              </v:shape>
+            </w:pict>
+          </mc:Fallback>
+        </mc:AlternateContent>
+      </w:r>
+      <w:r>
+        <w:rPr>
+          <w:noProof/>
+        </w:rPr>
+        <mc:AlternateContent>
+          <mc:Choice Requires="wpi">
+            <w:drawing>
+              <wp:anchor distT="0" distB="0" distL="114300" distR="114300" simplePos="0" relativeHeight="251660288" behindDoc="0" locked="0" layoutInCell="1" allowOverlap="1" wp14:anchorId="71B3B2B6" wp14:editId="13ABD4FC">
+                <wp:simplePos x="0" y="0"/>
+                <wp:positionH relativeFrom="column">
+                  <wp:posOffset>938265</wp:posOffset>
+                </wp:positionH>
+                <wp:positionV relativeFrom="paragraph">
+                  <wp:posOffset>250920</wp:posOffset>
+                </wp:positionV>
+                <wp:extent cx="83880" cy="1402560"/>
+                <wp:effectExtent l="38100" t="38100" r="49530" b="45720"/>
+                <wp:wrapNone/>
+                <wp:docPr id="1224986731" name="Ink 9"/>
+                <wp:cNvGraphicFramePr/>
+                <a:graphic xmlns:a="http://schemas.openxmlformats.org/drawingml/2006/main">
+                  <a:graphicData uri="http://schemas.microsoft.com/office/word/2010/wordprocessingInk">
+                    <w14:contentPart bwMode="auto" r:id="rId26">
+                      <w14:nvContentPartPr>
+                        <w14:cNvContentPartPr/>
+                      </w14:nvContentPartPr>
+                      <w14:xfrm>
+                        <a:off x="0" y="0"/>
+                        <a:ext cx="83880" cy="1402560"/>
+                      </w14:xfrm>
+                    </w14:contentPart>
+                  </a:graphicData>
+                </a:graphic>
+              </wp:anchor>
+            </w:drawing>
+          </mc:Choice>
+          <mc:Fallback>
+            <w:pict>
+              <v:shape w14:anchorId="2C538247" id="Ink 9" o:spid="_x0000_s1026" type="#_x0000_t75" style="position:absolute;margin-left:73.4pt;margin-top:19.25pt;width:7.55pt;height:111.45pt;z-index:251660288;visibility:visible;mso-wrap-style:square;mso-wrap-distance-left:9pt;mso-wrap-distance-top:0;mso-wrap-distance-right:9pt;mso-wrap-distance-bottom:0;mso-position-horizontal:absolute;mso-position-horizontal-relative:text;mso-position-vertical:absolute;mso-position-vertical-relative:text" o:gfxdata="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">
+                <v:imagedata r:id="rId27" o:title=""/>
+              </v:shape>
+            </w:pict>
+          </mc:Fallback>
+        </mc:AlternateContent>
+      </w:r>
+      <w:r>
+        <w:rPr>
+          <w:noProof/>
+        </w:rPr>
+        <mc:AlternateContent>
+          <mc:Choice Requires="wpi">
+            <w:drawing>
+              <wp:anchor distT="0" distB="0" distL="114300" distR="114300" simplePos="0" relativeHeight="251659264" behindDoc="0" locked="0" layoutInCell="1" allowOverlap="1" wp14:anchorId="2216D81A" wp14:editId="2E5CB379">
+                <wp:simplePos x="0" y="0"/>
+                <wp:positionH relativeFrom="column">
+                  <wp:posOffset>11985</wp:posOffset>
+                </wp:positionH>
+                <wp:positionV relativeFrom="paragraph">
+                  <wp:posOffset>250200</wp:posOffset>
+                </wp:positionV>
+                <wp:extent cx="954360" cy="38520"/>
+                <wp:effectExtent l="38100" t="38100" r="36830" b="38100"/>
+                <wp:wrapNone/>
+                <wp:docPr id="2080235092" name="Ink 6"/>
+                <wp:cNvGraphicFramePr/>
+                <a:graphic xmlns:a="http://schemas.openxmlformats.org/drawingml/2006/main">
+                  <a:graphicData uri="http://schemas.microsoft.com/office/word/2010/wordprocessingInk">
+                    <w14:contentPart bwMode="auto" r:id="rId28">
+                      <w14:nvContentPartPr>
+                        <w14:cNvContentPartPr/>
+                      </w14:nvContentPartPr>
+                      <w14:xfrm>
+                        <a:off x="0" y="0"/>
+                        <a:ext cx="954360" cy="38520"/>
+                      </w14:xfrm>
+                    </w14:contentPart>
+                  </a:graphicData>
+                </a:graphic>
+              </wp:anchor>
+            </w:drawing>
+          </mc:Choice>
+          <mc:Fallback>
+            <w:pict>
+              <v:shape w14:anchorId="0E73C576" id="Ink 6" o:spid="_x0000_s1026" type="#_x0000_t75" style="position:absolute;margin-left:.45pt;margin-top:19.2pt;width:76.15pt;height:4.05pt;z-index:251659264;visibility:visible;mso-wrap-style:square;mso-wrap-distance-left:9pt;mso-wrap-distance-top:0;mso-wrap-distance-right:9pt;mso-wrap-distance-bottom:0;mso-position-horizontal:absolute;mso-position-horizontal-relative:text;mso-position-vertical:absolute;mso-position-vertical-relative:text" o:gfxdata="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">
+                <v:imagedata r:id="rId29" o:title=""/>
+              </v:shape>
+            </w:pict>
+          </mc:Fallback>
+        </mc:AlternateContent>
+      </w:r>
+      <w:r>
+        <w:rPr>
+          <w:noProof/>
+          <w:highlight w:val="yellow"/>
+        </w:rPr>
+        <w:drawing>
+          <wp:inline distT="0" distB="0" distL="0" distR="0" wp14:anchorId="1B49D82D" wp14:editId="7AAC2F06">
+            <wp:extent cx="1943100" cy="1828800"/>
+            <wp:effectExtent l="0" t="0" r="0" b="0"/>
+            <wp:docPr id="1636433820" name="Picture 1" descr="HSV color model single hex cone [10][14]. | Download ..."/>
+            <wp:cNvGraphicFramePr>
+              <a:graphicFrameLocks xmlns:a="http://schemas.openxmlformats.org/drawingml/2006/main" noChangeAspect="1"/>
+            </wp:cNvGraphicFramePr>
+            <a:graphic xmlns:a="http://schemas.openxmlformats.org/drawingml/2006/main">
+              <a:graphicData uri="http://schemas.openxmlformats.org/drawingml/2006/picture">
+                <pic:pic xmlns:pic="http://schemas.openxmlformats.org/drawingml/2006/picture">
+                  <pic:nvPicPr>
+                    <pic:cNvPr id="0" name="Picture 1" descr="HSV color model single hex cone [10][14]. | Download ..."/>
+                    <pic:cNvPicPr>
+                      <a:picLocks noChangeAspect="1" noChangeArrowheads="1"/>
+                    </pic:cNvPicPr>
+                  </pic:nvPicPr>
+                  <pic:blipFill>
+                    <a:blip r:embed="rId30">
+                      <a:extLst>
+                        <a:ext uri="{28A0092B-C50C-407E-A947-70E740481C1C}">
+                          <a14:useLocalDpi xmlns:a14="http://schemas.microsoft.com/office/drawing/2010/main" val="0"/>
+                        </a:ext>
+                      </a:extLst>
+                    </a:blip>
+                    <a:srcRect/>
+                    <a:stretch>
+                      <a:fillRect/>
+                    </a:stretch>
+                  </pic:blipFill>
+                  <pic:spPr bwMode="auto">
+                    <a:xfrm>
+                      <a:off x="0" y="0"/>
+                      <a:ext cx="1943100" cy="1828800"/>
+                    </a:xfrm>
+                    <a:prstGeom prst="rect">
+                      <a:avLst/>
+                    </a:prstGeom>
+                    <a:noFill/>
+                    <a:ln>
+                      <a:noFill/>
+                    </a:ln>
+                  </pic:spPr>
+                </pic:pic>
+              </a:graphicData>
+            </a:graphic>
+          </wp:inline>
+        </w:drawing>
+      </w:r>
     </w:p>
     <w:sectPr>
       <w:pgSz w:w="11906" w:h="16838"/>
@@ -3589,6 +2536,155 @@
     </w:lvl>
   </w:abstractNum>
   <w:abstractNum w:abstractNumId="1" w15:restartNumberingAfterBreak="0">
+    <w:nsid w:val="28366770"/>
+    <w:multiLevelType w:val="multilevel"/>
+    <w:tmpl w:val="08F4D9E8"/>
+    <w:lvl w:ilvl="0">
+      <w:start w:val="1"/>
+      <w:numFmt w:val="bullet"/>
+      <w:lvlText w:val=""/>
+      <w:lvlJc w:val="left"/>
+      <w:pPr>
+        <w:tabs>
+          <w:tab w:val="num" w:pos="720"/>
+        </w:tabs>
+        <w:ind w:left="720" w:hanging="360"/>
+      </w:pPr>
+      <w:rPr>
+        <w:rFonts w:ascii="Symbol" w:hAnsi="Symbol" w:hint="default"/>
+        <w:sz w:val="20"/>
+      </w:rPr>
+    </w:lvl>
+    <w:lvl w:ilvl="1" w:tentative="1">
+      <w:start w:val="1"/>
+      <w:numFmt w:val="bullet"/>
+      <w:lvlText w:val="o"/>
+      <w:lvlJc w:val="left"/>
+      <w:pPr>
+        <w:tabs>
+          <w:tab w:val="num" w:pos="1440"/>
+        </w:tabs>
+        <w:ind w:left="1440" w:hanging="360"/>
+      </w:pPr>
+      <w:rPr>
+        <w:rFonts w:ascii="Courier New" w:hAnsi="Courier New" w:hint="default"/>
+        <w:sz w:val="20"/>
+      </w:rPr>
+    </w:lvl>
+    <w:lvl w:ilvl="2" w:tentative="1">
+      <w:start w:val="1"/>
+      <w:numFmt w:val="bullet"/>
+      <w:lvlText w:val=""/>
+      <w:lvlJc w:val="left"/>
+      <w:pPr>
+        <w:tabs>
+          <w:tab w:val="num" w:pos="2160"/>
+        </w:tabs>
+        <w:ind w:left="2160" w:hanging="360"/>
+      </w:pPr>
+      <w:rPr>
+        <w:rFonts w:ascii="Wingdings" w:hAnsi="Wingdings" w:hint="default"/>
+        <w:sz w:val="20"/>
+      </w:rPr>
+    </w:lvl>
+    <w:lvl w:ilvl="3" w:tentative="1">
+      <w:start w:val="1"/>
+      <w:numFmt w:val="bullet"/>
+      <w:lvlText w:val=""/>
+      <w:lvlJc w:val="left"/>
+      <w:pPr>
+        <w:tabs>
+          <w:tab w:val="num" w:pos="2880"/>
+        </w:tabs>
+        <w:ind w:left="2880" w:hanging="360"/>
+      </w:pPr>
+      <w:rPr>
+        <w:rFonts w:ascii="Wingdings" w:hAnsi="Wingdings" w:hint="default"/>
+        <w:sz w:val="20"/>
+      </w:rPr>
+    </w:lvl>
+    <w:lvl w:ilvl="4" w:tentative="1">
+      <w:start w:val="1"/>
+      <w:numFmt w:val="bullet"/>
+      <w:lvlText w:val=""/>
+      <w:lvlJc w:val="left"/>
+      <w:pPr>
+        <w:tabs>
+          <w:tab w:val="num" w:pos="3600"/>
+        </w:tabs>
+        <w:ind w:left="3600" w:hanging="360"/>
+      </w:pPr>
+      <w:rPr>
+        <w:rFonts w:ascii="Wingdings" w:hAnsi="Wingdings" w:hint="default"/>
+        <w:sz w:val="20"/>
+      </w:rPr>
+    </w:lvl>
+    <w:lvl w:ilvl="5" w:tentative="1">
+      <w:start w:val="1"/>
+      <w:numFmt w:val="bullet"/>
+      <w:lvlText w:val=""/>
+      <w:lvlJc w:val="left"/>
+      <w:pPr>
+        <w:tabs>
+          <w:tab w:val="num" w:pos="4320"/>
+        </w:tabs>
+        <w:ind w:left="4320" w:hanging="360"/>
+      </w:pPr>
+      <w:rPr>
+        <w:rFonts w:ascii="Wingdings" w:hAnsi="Wingdings" w:hint="default"/>
+        <w:sz w:val="20"/>
+      </w:rPr>
+    </w:lvl>
+    <w:lvl w:ilvl="6" w:tentative="1">
+      <w:start w:val="1"/>
+      <w:numFmt w:val="bullet"/>
+      <w:lvlText w:val=""/>
+      <w:lvlJc w:val="left"/>
+      <w:pPr>
+        <w:tabs>
+          <w:tab w:val="num" w:pos="5040"/>
+        </w:tabs>
+        <w:ind w:left="5040" w:hanging="360"/>
+      </w:pPr>
+      <w:rPr>
+        <w:rFonts w:ascii="Wingdings" w:hAnsi="Wingdings" w:hint="default"/>
+        <w:sz w:val="20"/>
+      </w:rPr>
+    </w:lvl>
+    <w:lvl w:ilvl="7" w:tentative="1">
+      <w:start w:val="1"/>
+      <w:numFmt w:val="bullet"/>
+      <w:lvlText w:val=""/>
+      <w:lvlJc w:val="left"/>
+      <w:pPr>
+        <w:tabs>
+          <w:tab w:val="num" w:pos="5760"/>
+        </w:tabs>
+        <w:ind w:left="5760" w:hanging="360"/>
+      </w:pPr>
+      <w:rPr>
+        <w:rFonts w:ascii="Wingdings" w:hAnsi="Wingdings" w:hint="default"/>
+        <w:sz w:val="20"/>
+      </w:rPr>
+    </w:lvl>
+    <w:lvl w:ilvl="8" w:tentative="1">
+      <w:start w:val="1"/>
+      <w:numFmt w:val="bullet"/>
+      <w:lvlText w:val=""/>
+      <w:lvlJc w:val="left"/>
+      <w:pPr>
+        <w:tabs>
+          <w:tab w:val="num" w:pos="6480"/>
+        </w:tabs>
+        <w:ind w:left="6480" w:hanging="360"/>
+      </w:pPr>
+      <w:rPr>
+        <w:rFonts w:ascii="Wingdings" w:hAnsi="Wingdings" w:hint="default"/>
+        <w:sz w:val="20"/>
+      </w:rPr>
+    </w:lvl>
+  </w:abstractNum>
+  <w:abstractNum w:abstractNumId="2" w15:restartNumberingAfterBreak="0">
     <w:nsid w:val="33AB6320"/>
     <w:multiLevelType w:val="multilevel"/>
     <w:tmpl w:val="3850B0F6"/>
@@ -3737,7 +2833,7 @@
       </w:rPr>
     </w:lvl>
   </w:abstractNum>
-  <w:abstractNum w:abstractNumId="2" w15:restartNumberingAfterBreak="0">
+  <w:abstractNum w:abstractNumId="3" w15:restartNumberingAfterBreak="0">
     <w:nsid w:val="43F7127F"/>
     <w:multiLevelType w:val="multilevel"/>
     <w:tmpl w:val="71F076FC"/>
@@ -3854,7 +2950,156 @@
       </w:pPr>
     </w:lvl>
   </w:abstractNum>
-  <w:abstractNum w:abstractNumId="3" w15:restartNumberingAfterBreak="0">
+  <w:abstractNum w:abstractNumId="4" w15:restartNumberingAfterBreak="0">
+    <w:nsid w:val="471D69F3"/>
+    <w:multiLevelType w:val="multilevel"/>
+    <w:tmpl w:val="C4AA5C3C"/>
+    <w:lvl w:ilvl="0">
+      <w:start w:val="1"/>
+      <w:numFmt w:val="bullet"/>
+      <w:lvlText w:val=""/>
+      <w:lvlJc w:val="left"/>
+      <w:pPr>
+        <w:tabs>
+          <w:tab w:val="num" w:pos="720"/>
+        </w:tabs>
+        <w:ind w:left="720" w:hanging="360"/>
+      </w:pPr>
+      <w:rPr>
+        <w:rFonts w:ascii="Symbol" w:hAnsi="Symbol" w:hint="default"/>
+        <w:sz w:val="20"/>
+      </w:rPr>
+    </w:lvl>
+    <w:lvl w:ilvl="1" w:tentative="1">
+      <w:start w:val="1"/>
+      <w:numFmt w:val="bullet"/>
+      <w:lvlText w:val="o"/>
+      <w:lvlJc w:val="left"/>
+      <w:pPr>
+        <w:tabs>
+          <w:tab w:val="num" w:pos="1440"/>
+        </w:tabs>
+        <w:ind w:left="1440" w:hanging="360"/>
+      </w:pPr>
+      <w:rPr>
+        <w:rFonts w:ascii="Courier New" w:hAnsi="Courier New" w:hint="default"/>
+        <w:sz w:val="20"/>
+      </w:rPr>
+    </w:lvl>
+    <w:lvl w:ilvl="2" w:tentative="1">
+      <w:start w:val="1"/>
+      <w:numFmt w:val="bullet"/>
+      <w:lvlText w:val=""/>
+      <w:lvlJc w:val="left"/>
+      <w:pPr>
+        <w:tabs>
+          <w:tab w:val="num" w:pos="2160"/>
+        </w:tabs>
+        <w:ind w:left="2160" w:hanging="360"/>
+      </w:pPr>
+      <w:rPr>
+        <w:rFonts w:ascii="Wingdings" w:hAnsi="Wingdings" w:hint="default"/>
+        <w:sz w:val="20"/>
+      </w:rPr>
+    </w:lvl>
+    <w:lvl w:ilvl="3" w:tentative="1">
+      <w:start w:val="1"/>
+      <w:numFmt w:val="bullet"/>
+      <w:lvlText w:val=""/>
+      <w:lvlJc w:val="left"/>
+      <w:pPr>
+        <w:tabs>
+          <w:tab w:val="num" w:pos="2880"/>
+        </w:tabs>
+        <w:ind w:left="2880" w:hanging="360"/>
+      </w:pPr>
+      <w:rPr>
+        <w:rFonts w:ascii="Wingdings" w:hAnsi="Wingdings" w:hint="default"/>
+        <w:sz w:val="20"/>
+      </w:rPr>
+    </w:lvl>
+    <w:lvl w:ilvl="4" w:tentative="1">
+      <w:start w:val="1"/>
+      <w:numFmt w:val="bullet"/>
+      <w:lvlText w:val=""/>
+      <w:lvlJc w:val="left"/>
+      <w:pPr>
+        <w:tabs>
+          <w:tab w:val="num" w:pos="3600"/>
+        </w:tabs>
+        <w:ind w:left="3600" w:hanging="360"/>
+      </w:pPr>
+      <w:rPr>
+        <w:rFonts w:ascii="Wingdings" w:hAnsi="Wingdings" w:hint="default"/>
+        <w:sz w:val="20"/>
+      </w:rPr>
+    </w:lvl>
+    <w:lvl w:ilvl="5" w:tentative="1">
+      <w:start w:val="1"/>
+      <w:numFmt w:val="bullet"/>
+      <w:lvlText w:val=""/>
+      <w:lvlJc w:val="left"/>
+      <w:pPr>
+        <w:tabs>
+          <w:tab w:val="num" w:pos="4320"/>
+        </w:tabs>
+        <w:ind w:left="4320" w:hanging="360"/>
+      </w:pPr>
+      <w:rPr>
+        <w:rFonts w:ascii="Wingdings" w:hAnsi="Wingdings" w:hint="default"/>
+        <w:sz w:val="20"/>
+      </w:rPr>
+    </w:lvl>
+    <w:lvl w:ilvl="6" w:tentative="1">
+      <w:start w:val="1"/>
+      <w:numFmt w:val="bullet"/>
+      <w:lvlText w:val=""/>
+      <w:lvlJc w:val="left"/>
+      <w:pPr>
+        <w:tabs>
+          <w:tab w:val="num" w:pos="5040"/>
+        </w:tabs>
+        <w:ind w:left="5040" w:hanging="360"/>
+      </w:pPr>
+      <w:rPr>
+        <w:rFonts w:ascii="Wingdings" w:hAnsi="Wingdings" w:hint="default"/>
+        <w:sz w:val="20"/>
+      </w:rPr>
+    </w:lvl>
+    <w:lvl w:ilvl="7" w:tentative="1">
+      <w:start w:val="1"/>
+      <w:numFmt w:val="bullet"/>
+      <w:lvlText w:val=""/>
+      <w:lvlJc w:val="left"/>
+      <w:pPr>
+        <w:tabs>
+          <w:tab w:val="num" w:pos="5760"/>
+        </w:tabs>
+        <w:ind w:left="5760" w:hanging="360"/>
+      </w:pPr>
+      <w:rPr>
+        <w:rFonts w:ascii="Wingdings" w:hAnsi="Wingdings" w:hint="default"/>
+        <w:sz w:val="20"/>
+      </w:rPr>
+    </w:lvl>
+    <w:lvl w:ilvl="8" w:tentative="1">
+      <w:start w:val="1"/>
+      <w:numFmt w:val="bullet"/>
+      <w:lvlText w:val=""/>
+      <w:lvlJc w:val="left"/>
+      <w:pPr>
+        <w:tabs>
+          <w:tab w:val="num" w:pos="6480"/>
+        </w:tabs>
+        <w:ind w:left="6480" w:hanging="360"/>
+      </w:pPr>
+      <w:rPr>
+        <w:rFonts w:ascii="Wingdings" w:hAnsi="Wingdings" w:hint="default"/>
+        <w:sz w:val="20"/>
+      </w:rPr>
+    </w:lvl>
+  </w:abstractNum>
+  <w:abstractNum w:abstractNumId="5" w15:restartNumberingAfterBreak="0">
     <w:nsid w:val="4BAE1711"/>
     <w:multiLevelType w:val="hybridMultilevel"/>
     <w:tmpl w:val="95508B08"/>
@@ -3966,7 +3211,7 @@
       </w:rPr>
     </w:lvl>
   </w:abstractNum>
-  <w:abstractNum w:abstractNumId="4" w15:restartNumberingAfterBreak="0">
+  <w:abstractNum w:abstractNumId="6" w15:restartNumberingAfterBreak="0">
     <w:nsid w:val="53A763B4"/>
     <w:multiLevelType w:val="multilevel"/>
     <w:tmpl w:val="606A17EA"/>
@@ -4115,7 +3360,7 @@
       </w:rPr>
     </w:lvl>
   </w:abstractNum>
-  <w:abstractNum w:abstractNumId="5" w15:restartNumberingAfterBreak="0">
+  <w:abstractNum w:abstractNumId="7" w15:restartNumberingAfterBreak="0">
     <w:nsid w:val="5A9B26D7"/>
     <w:multiLevelType w:val="multilevel"/>
     <w:tmpl w:val="A45CFBEC"/>
@@ -4264,7 +3509,156 @@
       </w:rPr>
     </w:lvl>
   </w:abstractNum>
-  <w:abstractNum w:abstractNumId="6" w15:restartNumberingAfterBreak="0">
+  <w:abstractNum w:abstractNumId="8" w15:restartNumberingAfterBreak="0">
+    <w:nsid w:val="691E70D6"/>
+    <w:multiLevelType w:val="multilevel"/>
+    <w:tmpl w:val="270C8106"/>
+    <w:lvl w:ilvl="0">
+      <w:start w:val="1"/>
+      <w:numFmt w:val="bullet"/>
+      <w:lvlText w:val=""/>
+      <w:lvlJc w:val="left"/>
+      <w:pPr>
+        <w:tabs>
+          <w:tab w:val="num" w:pos="720"/>
+        </w:tabs>
+        <w:ind w:left="720" w:hanging="360"/>
+      </w:pPr>
+      <w:rPr>
+        <w:rFonts w:ascii="Symbol" w:hAnsi="Symbol" w:hint="default"/>
+        <w:sz w:val="20"/>
+      </w:rPr>
+    </w:lvl>
+    <w:lvl w:ilvl="1" w:tentative="1">
+      <w:start w:val="1"/>
+      <w:numFmt w:val="bullet"/>
+      <w:lvlText w:val="o"/>
+      <w:lvlJc w:val="left"/>
+      <w:pPr>
+        <w:tabs>
+          <w:tab w:val="num" w:pos="1440"/>
+        </w:tabs>
+        <w:ind w:left="1440" w:hanging="360"/>
+      </w:pPr>
+      <w:rPr>
+        <w:rFonts w:ascii="Courier New" w:hAnsi="Courier New" w:hint="default"/>
+        <w:sz w:val="20"/>
+      </w:rPr>
+    </w:lvl>
+    <w:lvl w:ilvl="2" w:tentative="1">
+      <w:start w:val="1"/>
+      <w:numFmt w:val="bullet"/>
+      <w:lvlText w:val=""/>
+      <w:lvlJc w:val="left"/>
+      <w:pPr>
+        <w:tabs>
+          <w:tab w:val="num" w:pos="2160"/>
+        </w:tabs>
+        <w:ind w:left="2160" w:hanging="360"/>
+      </w:pPr>
+      <w:rPr>
+        <w:rFonts w:ascii="Wingdings" w:hAnsi="Wingdings" w:hint="default"/>
+        <w:sz w:val="20"/>
+      </w:rPr>
+    </w:lvl>
+    <w:lvl w:ilvl="3" w:tentative="1">
+      <w:start w:val="1"/>
+      <w:numFmt w:val="bullet"/>
+      <w:lvlText w:val=""/>
+      <w:lvlJc w:val="left"/>
+      <w:pPr>
+        <w:tabs>
+          <w:tab w:val="num" w:pos="2880"/>
+        </w:tabs>
+        <w:ind w:left="2880" w:hanging="360"/>
+      </w:pPr>
+      <w:rPr>
+        <w:rFonts w:ascii="Wingdings" w:hAnsi="Wingdings" w:hint="default"/>
+        <w:sz w:val="20"/>
+      </w:rPr>
+    </w:lvl>
+    <w:lvl w:ilvl="4" w:tentative="1">
+      <w:start w:val="1"/>
+      <w:numFmt w:val="bullet"/>
+      <w:lvlText w:val=""/>
+      <w:lvlJc w:val="left"/>
+      <w:pPr>
+        <w:tabs>
+          <w:tab w:val="num" w:pos="3600"/>
+        </w:tabs>
+        <w:ind w:left="3600" w:hanging="360"/>
+      </w:pPr>
+      <w:rPr>
+        <w:rFonts w:ascii="Wingdings" w:hAnsi="Wingdings" w:hint="default"/>
+        <w:sz w:val="20"/>
+      </w:rPr>
+    </w:lvl>
+    <w:lvl w:ilvl="5" w:tentative="1">
+      <w:start w:val="1"/>
+      <w:numFmt w:val="bullet"/>
+      <w:lvlText w:val=""/>
+      <w:lvlJc w:val="left"/>
+      <w:pPr>
+        <w:tabs>
+          <w:tab w:val="num" w:pos="4320"/>
+        </w:tabs>
+        <w:ind w:left="4320" w:hanging="360"/>
+      </w:pPr>
+      <w:rPr>
+        <w:rFonts w:ascii="Wingdings" w:hAnsi="Wingdings" w:hint="default"/>
+        <w:sz w:val="20"/>
+      </w:rPr>
+    </w:lvl>
+    <w:lvl w:ilvl="6" w:tentative="1">
+      <w:start w:val="1"/>
+      <w:numFmt w:val="bullet"/>
+      <w:lvlText w:val=""/>
+      <w:lvlJc w:val="left"/>
+      <w:pPr>
+        <w:tabs>
+          <w:tab w:val="num" w:pos="5040"/>
+        </w:tabs>
+        <w:ind w:left="5040" w:hanging="360"/>
+      </w:pPr>
+      <w:rPr>
+        <w:rFonts w:ascii="Wingdings" w:hAnsi="Wingdings" w:hint="default"/>
+        <w:sz w:val="20"/>
+      </w:rPr>
+    </w:lvl>
+    <w:lvl w:ilvl="7" w:tentative="1">
+      <w:start w:val="1"/>
+      <w:numFmt w:val="bullet"/>
+      <w:lvlText w:val=""/>
+      <w:lvlJc w:val="left"/>
+      <w:pPr>
+        <w:tabs>
+          <w:tab w:val="num" w:pos="5760"/>
+        </w:tabs>
+        <w:ind w:left="5760" w:hanging="360"/>
+      </w:pPr>
+      <w:rPr>
+        <w:rFonts w:ascii="Wingdings" w:hAnsi="Wingdings" w:hint="default"/>
+        <w:sz w:val="20"/>
+      </w:rPr>
+    </w:lvl>
+    <w:lvl w:ilvl="8" w:tentative="1">
+      <w:start w:val="1"/>
+      <w:numFmt w:val="bullet"/>
+      <w:lvlText w:val=""/>
+      <w:lvlJc w:val="left"/>
+      <w:pPr>
+        <w:tabs>
+          <w:tab w:val="num" w:pos="6480"/>
+        </w:tabs>
+        <w:ind w:left="6480" w:hanging="360"/>
+      </w:pPr>
+      <w:rPr>
+        <w:rFonts w:ascii="Wingdings" w:hAnsi="Wingdings" w:hint="default"/>
+        <w:sz w:val="20"/>
+      </w:rPr>
+    </w:lvl>
+  </w:abstractNum>
+  <w:abstractNum w:abstractNumId="9" w15:restartNumberingAfterBreak="0">
     <w:nsid w:val="6CC47AE4"/>
     <w:multiLevelType w:val="multilevel"/>
     <w:tmpl w:val="8264BC40"/>
@@ -4414,25 +3808,34 @@
     </w:lvl>
   </w:abstractNum>
   <w:num w:numId="1" w16cid:durableId="1016269642">
-    <w:abstractNumId w:val="3"/>
+    <w:abstractNumId w:val="5"/>
   </w:num>
   <w:num w:numId="2" w16cid:durableId="1013796642">
-    <w:abstractNumId w:val="1"/>
+    <w:abstractNumId w:val="2"/>
   </w:num>
   <w:num w:numId="3" w16cid:durableId="1985811492">
     <w:abstractNumId w:val="0"/>
   </w:num>
   <w:num w:numId="4" w16cid:durableId="1740009187">
+    <w:abstractNumId w:val="6"/>
+  </w:num>
+  <w:num w:numId="5" w16cid:durableId="157424183">
+    <w:abstractNumId w:val="3"/>
+  </w:num>
+  <w:num w:numId="6" w16cid:durableId="386681606">
+    <w:abstractNumId w:val="7"/>
+  </w:num>
+  <w:num w:numId="7" w16cid:durableId="994603471">
+    <w:abstractNumId w:val="9"/>
+  </w:num>
+  <w:num w:numId="8" w16cid:durableId="305937306">
+    <w:abstractNumId w:val="8"/>
+  </w:num>
+  <w:num w:numId="9" w16cid:durableId="1782148250">
     <w:abstractNumId w:val="4"/>
   </w:num>
-  <w:num w:numId="5" w16cid:durableId="157424183">
-    <w:abstractNumId w:val="2"/>
-  </w:num>
-  <w:num w:numId="6" w16cid:durableId="386681606">
-    <w:abstractNumId w:val="5"/>
-  </w:num>
-  <w:num w:numId="7" w16cid:durableId="994603471">
-    <w:abstractNumId w:val="6"/>
+  <w:num w:numId="10" w16cid:durableId="717826782">
+    <w:abstractNumId w:val="1"/>
   </w:num>
 </w:numbering>
 </file>
@@ -4841,13 +4244,12 @@
       <w:lang w:val="ca-ES"/>
     </w:rPr>
   </w:style>
-  <w:style w:type="character" w:default="1" w:styleId="Fuentedeprrafopredeter">
+  <w:style w:type="character" w:default="1" w:styleId="DefaultParagraphFont">
     <w:name w:val="Default Paragraph Font"/>
     <w:uiPriority w:val="1"/>
-    <w:semiHidden/>
     <w:unhideWhenUsed/>
   </w:style>
-  <w:style w:type="table" w:default="1" w:styleId="Tablanormal">
+  <w:style w:type="table" w:default="1" w:styleId="TableNormal">
     <w:name w:val="Normal Table"/>
     <w:uiPriority w:val="99"/>
     <w:semiHidden/>
@@ -4862,13 +4264,13 @@
       </w:tblCellMar>
     </w:tblPr>
   </w:style>
-  <w:style w:type="numbering" w:default="1" w:styleId="Sinlista">
+  <w:style w:type="numbering" w:default="1" w:styleId="NoList">
     <w:name w:val="No List"/>
     <w:uiPriority w:val="99"/>
     <w:semiHidden/>
     <w:unhideWhenUsed/>
   </w:style>
-  <w:style w:type="paragraph" w:styleId="Prrafodelista">
+  <w:style w:type="paragraph" w:styleId="ListParagraph">
     <w:name w:val="List Paragraph"/>
     <w:basedOn w:val="Normal"/>
     <w:uiPriority w:val="34"/>
@@ -4879,9 +4281,9 @@
       <w:contextualSpacing/>
     </w:pPr>
   </w:style>
-  <w:style w:type="character" w:styleId="Hipervnculo">
+  <w:style w:type="character" w:styleId="Hyperlink">
     <w:name w:val="Hyperlink"/>
-    <w:basedOn w:val="Fuentedeprrafopredeter"/>
+    <w:basedOn w:val="DefaultParagraphFont"/>
     <w:uiPriority w:val="99"/>
     <w:unhideWhenUsed/>
     <w:rsid w:val="00C9658F"/>
@@ -4890,9 +4292,9 @@
       <w:u w:val="single"/>
     </w:rPr>
   </w:style>
-  <w:style w:type="character" w:styleId="Mencinsinresolver">
+  <w:style w:type="character" w:styleId="UnresolvedMention">
     <w:name w:val="Unresolved Mention"/>
-    <w:basedOn w:val="Fuentedeprrafopredeter"/>
+    <w:basedOn w:val="DefaultParagraphFont"/>
     <w:uiPriority w:val="99"/>
     <w:semiHidden/>
     <w:unhideWhenUsed/>
@@ -4902,7 +4304,359 @@
       <w:shd w:val="clear" w:color="auto" w:fill="E1DFDD"/>
     </w:rPr>
   </w:style>
+  <w:style w:type="paragraph" w:styleId="NormalWeb">
+    <w:name w:val="Normal (Web)"/>
+    <w:basedOn w:val="Normal"/>
+    <w:uiPriority w:val="99"/>
+    <w:semiHidden/>
+    <w:unhideWhenUsed/>
+    <w:rsid w:val="005B511E"/>
+    <w:rPr>
+      <w:rFonts w:ascii="Times New Roman" w:hAnsi="Times New Roman" w:cs="Times New Roman"/>
+      <w:sz w:val="24"/>
+      <w:szCs w:val="24"/>
+    </w:rPr>
+  </w:style>
 </w:styles>
+</file>
+
+<file path=word/ink/ink1.xml><?xml version="1.0" encoding="utf-8"?>
+<inkml:ink xmlns:inkml="http://www.w3.org/2003/InkML">
+  <inkml:definitions>
+    <inkml:context xml:id="ctx0">
+      <inkml:inkSource xml:id="inkSrc0">
+        <inkml:traceFormat>
+          <inkml:channel name="X" type="integer" min="-2.14748E9" max="2.14748E9" units="cm"/>
+          <inkml:channel name="Y" type="integer" min="-2.14748E9" max="2.14748E9" units="cm"/>
+          <inkml:channel name="F" type="integer" max="32767" units="dev"/>
+        </inkml:traceFormat>
+        <inkml:channelProperties>
+          <inkml:channelProperty channel="X" name="resolution" value="1000" units="1/cm"/>
+          <inkml:channelProperty channel="Y" name="resolution" value="1000" units="1/cm"/>
+          <inkml:channelProperty channel="F" name="resolution" value="0" units="1/dev"/>
+        </inkml:channelProperties>
+      </inkml:inkSource>
+      <inkml:timestamp xml:id="ts0" timeString="2024-10-27T15:47:34.687"/>
+    </inkml:context>
+    <inkml:brush xml:id="br0">
+      <inkml:brushProperty name="width" value="0.035" units="cm"/>
+      <inkml:brushProperty name="height" value="0.035" units="cm"/>
+      <inkml:brushProperty name="color" value="#E71224"/>
+    </inkml:brush>
+  </inkml:definitions>
+  <inkml:trace contextRef="#ctx0" brushRef="#br0">0 0 24575,'0'0'-8191</inkml:trace>
+</inkml:ink>
+</file>
+
+<file path=word/ink/ink10.xml><?xml version="1.0" encoding="utf-8"?>
+<inkml:ink xmlns:inkml="http://www.w3.org/2003/InkML">
+  <inkml:definitions>
+    <inkml:context xml:id="ctx0">
+      <inkml:inkSource xml:id="inkSrc0">
+        <inkml:traceFormat>
+          <inkml:channel name="X" type="integer" min="-2.14748E9" max="2.14748E9" units="cm"/>
+          <inkml:channel name="Y" type="integer" min="-2.14748E9" max="2.14748E9" units="cm"/>
+          <inkml:channel name="F" type="integer" max="32767" units="dev"/>
+        </inkml:traceFormat>
+        <inkml:channelProperties>
+          <inkml:channelProperty channel="X" name="resolution" value="1000" units="1/cm"/>
+          <inkml:channelProperty channel="Y" name="resolution" value="1000" units="1/cm"/>
+          <inkml:channelProperty channel="F" name="resolution" value="0" units="1/dev"/>
+        </inkml:channelProperties>
+      </inkml:inkSource>
+      <inkml:timestamp xml:id="ts0" timeString="2024-10-27T15:46:25.025"/>
+    </inkml:context>
+    <inkml:brush xml:id="br0">
+      <inkml:brushProperty name="width" value="0.035" units="cm"/>
+      <inkml:brushProperty name="height" value="0.035" units="cm"/>
+      <inkml:brushProperty name="color" value="#E71224"/>
+    </inkml:brush>
+  </inkml:definitions>
+  <inkml:trace contextRef="#ctx0" brushRef="#br0">1043 111 24575,'-11'1'0,"0"0"0,0 0 0,0 1 0,1 1 0,-1 0 0,-11 4 0,-63 32 0,43-19 0,24-10 0,1 1 0,0 0 0,1 2 0,0 0 0,1 0 0,1 1 0,-18 23 0,-12 10 0,40-44 0,-1 1 0,1-1 0,-1 1 0,0-1 0,-5 2 0,-23 16 0,-10 28 0,31-34 0,-24 24 0,-33 26 0,-92 109 0,150-162 0,0-1 0,-16 13 0,14-14 0,-22 24 0,32-30 0,0 0 0,0 0 0,0 1 0,0-1 0,1 1 0,-1-1 0,1 1 0,1 0 0,-1 0 0,-1 8 0,-8 35 0,-2 1 0,-23 56 0,-12 37 0,43-119 0,0 0 0,1 1 0,1-1 0,1 34 0,3 127 0,-1-184 0,0 0 0,0 0 0,0 0 0,0 0 0,0 0 0,1 0 0,-1 0 0,0 0 0,0 0 0,0 0 0,0 0 0,0-1 0,0 1 0,0 0 0,0 0 0,0 0 0,0 0 0,0 0 0,0 1 0,0-1 0,0 0 0,0 0 0,0 0 0,0 0 0,1 0 0,-1 0 0,0 0 0,0 0 0,0 0 0,0 0 0,0 0 0,0 0 0,0 0 0,0 0 0,0 0 0,0 0 0,0 0 0,0 0 0,0 0 0,0 0 0,0 0 0,0 0 0,0 0 0,0 0 0,0 0 0,0 0 0,0 0 0,0 1 0,0-1 0,0 0 0,0 0 0,0 0 0,0 0 0,5-8 0,3-12 0,1-13 0,-1 8 0,-2 0 0,0 0 0,-2-1 0,2-37 0,-5 50 0,1-1 0,0 1 0,1-1 0,0 1 0,6-14 0,4-20 0,-8 34 0,-1-1 0,2 1 0,0 1 0,0-1 0,10-13 0,-6 11 0,-2-2 0,10-20 0,-4 2 0,32-54 0,-25 45 0,-15 29 0,1 1 0,16-24 0,14-9 0,-25 34 0,0-1 0,-1-1 0,16-29 0,-23 38 0,-1 0 0,1 0 0,0 1 0,1 0 0,-1 0 0,7-5 0,17-21 0,-9 6 0,2 1 0,1 1 0,33-28 0,-14 14 0,119-102 0,-136 116 0,-15 15 0,-1-1 0,2 2 0,-1-1 0,1 1 0,13-7 0,19-9 0,46-33 0,-60 37 0,0 1 0,1 1 0,42-17 0,-25 9 0,-6 2 0,-29 20 0,0 1 0,1-1 0,-1 2 0,0 0 0,1 0 0,-1 1 0,1 0 0,11 2 0,5 0 0,-44-1 0,0 1 0,0 0 0,1 2 0,-1 0 0,1 0 0,0 1 0,-22 12 0,29-14 0,1 0 0,-1-1 0,1 1 0,-10 0 0,11-2 0,1-1 0,0 2 0,-1-1 0,1 1 0,0 0 0,0 0 0,0 0 0,0 0 0,0 1 0,-6 5 0,-75 55 0,74-53 0,0 1 0,-10 13 0,13-13 0,0-1 0,-1-1 0,-12 10 0,6-5 0,1 0 0,1 1 0,1 1 0,0 0 0,1 1 0,-10 18 0,3-7 0,13-19 0,-1 1 0,0-1 0,0-1 0,-1 1 0,0-1 0,-1 0 0,-9 6 0,14-11 0,0 1 0,0-1 0,0 1 0,1 0 0,0 0 0,0 1 0,0-1 0,0 1 0,0 0 0,-1 6 0,1-6 0,0 1 0,0 0 0,0-1 0,-1 0 0,0 1 0,0-1 0,-5 5 0,-11 9 0,-28 35 0,0 2 0,-61 60 0,-29 32 0,127-136 0,1 0 0,0 0 0,1 1 0,1 0 0,-8 15 0,-30 73 0,45-98 0,-3 9 0,1 0 0,0 1 0,0 0 0,2 0 0,-1-1 0,2 23 0,-1-17 0,0 1 0,-4 24 0,1-17 0,1 1 0,1 0 0,2 30 0,-2 35 0,-1-78 120,3-14-158,0 0 0,0 1 0,0-1 0,0 0 0,0 1 0,0-1-1,0 0 1,0 0 0,0 1 0,0-1 0,-1 0 0,1 1 0,0-1 0,0 0 0,0 0 0,0 1 0,-1-1 0,1 0 0,0 0-1,0 1 1,0-1 0,-1 0 0,1 0 0,0 0 0,0 1 0,-1-1 0,1 0 0,0 0 0,0 0 0,-1 0 0,1 0 0,0 0-1,-1 0 1,1 1 0,0-1 0,-1 0 0,1 0 0,-1 0 0</inkml:trace>
+  <inkml:trace contextRef="#ctx0" brushRef="#br0" timeOffset="897.1">231 286 24575,'0'0'-8191</inkml:trace>
+</inkml:ink>
+</file>
+
+<file path=word/ink/ink11.xml><?xml version="1.0" encoding="utf-8"?>
+<inkml:ink xmlns:inkml="http://www.w3.org/2003/InkML">
+  <inkml:definitions>
+    <inkml:context xml:id="ctx0">
+      <inkml:inkSource xml:id="inkSrc0">
+        <inkml:traceFormat>
+          <inkml:channel name="X" type="integer" min="-2.14748E9" max="2.14748E9" units="cm"/>
+          <inkml:channel name="Y" type="integer" min="-2.14748E9" max="2.14748E9" units="cm"/>
+          <inkml:channel name="F" type="integer" max="32767" units="dev"/>
+        </inkml:traceFormat>
+        <inkml:channelProperties>
+          <inkml:channelProperty channel="X" name="resolution" value="1000" units="1/cm"/>
+          <inkml:channelProperty channel="Y" name="resolution" value="1000" units="1/cm"/>
+          <inkml:channelProperty channel="F" name="resolution" value="0" units="1/dev"/>
+        </inkml:channelProperties>
+      </inkml:inkSource>
+      <inkml:timestamp xml:id="ts0" timeString="2024-10-27T15:46:15.275"/>
+    </inkml:context>
+    <inkml:brush xml:id="br0">
+      <inkml:brushProperty name="width" value="0.035" units="cm"/>
+      <inkml:brushProperty name="height" value="0.035" units="cm"/>
+      <inkml:brushProperty name="color" value="#E71224"/>
+    </inkml:brush>
+  </inkml:definitions>
+  <inkml:trace contextRef="#ctx0" brushRef="#br0">2 3896 24575,'-1'-175'0,"3"-187"0,34 59 0,-31 273 0,37-176 0,-21 119 0,15-156 0,-10 35 0,0 2 0,-17 99 0,2-68 0,-12-640 0,3 782 0,6-36 0,-4 36 0,1-40 0,-6-578 0,1 640 0,-1-1 0,0 0 0,-1 1 0,-1-1 0,0 1 0,-8-22 0,10 32-34,0-1 0,1 1 0,-1 0 0,0 0 0,0 0-1,0 0 1,0 0 0,0 0 0,-1 0 0,1 0 0,0 1 0,0-1 0,-1 0-1,1 1 1,0-1 0,-1 0 0,1 1 0,0 0 0,-1-1 0,1 1-1,-1 0 1,1 0 0,-1 0 0,1 0 0,-1 0 0,1 0 0,0 0 0,-1 0-1,1 1 1,-1-1 0,1 1 0,0-1 0,-1 1 0,1-1 0,0 1 0,-1 0-1,1-1 1,0 1 0,-1 1 0,-7 5-6792</inkml:trace>
+</inkml:ink>
+</file>
+
+<file path=word/ink/ink12.xml><?xml version="1.0" encoding="utf-8"?>
+<inkml:ink xmlns:inkml="http://www.w3.org/2003/InkML">
+  <inkml:definitions>
+    <inkml:context xml:id="ctx0">
+      <inkml:inkSource xml:id="inkSrc0">
+        <inkml:traceFormat>
+          <inkml:channel name="X" type="integer" min="-2.14748E9" max="2.14748E9" units="cm"/>
+          <inkml:channel name="Y" type="integer" min="-2.14748E9" max="2.14748E9" units="cm"/>
+          <inkml:channel name="F" type="integer" max="32767" units="dev"/>
+        </inkml:traceFormat>
+        <inkml:channelProperties>
+          <inkml:channelProperty channel="X" name="resolution" value="1000" units="1/cm"/>
+          <inkml:channelProperty channel="Y" name="resolution" value="1000" units="1/cm"/>
+          <inkml:channelProperty channel="F" name="resolution" value="0" units="1/dev"/>
+        </inkml:channelProperties>
+      </inkml:inkSource>
+      <inkml:timestamp xml:id="ts0" timeString="2024-10-27T15:46:06.615"/>
+    </inkml:context>
+    <inkml:brush xml:id="br0">
+      <inkml:brushProperty name="width" value="0.035" units="cm"/>
+      <inkml:brushProperty name="height" value="0.035" units="cm"/>
+      <inkml:brushProperty name="color" value="#E71224"/>
+    </inkml:brush>
+  </inkml:definitions>
+  <inkml:trace contextRef="#ctx0" brushRef="#br0">0 0 24575,'1024'0'0,"-1004"1"0,40 7 0,-39-4 0,37 2 0,5-7 0,-24 0 0,1 2 0,66 9 0,-85-7 0,1-1 0,29-1 0,12 1 0,26 15 0,-27-9 0,-42-4 0,-1-1 0,20 0 0,49-5 0,72 4 0,-101 6 0,-38-4 0,40 2 0,345-7 0,-402 1 0,-2 0 0,1 0 0,-1-1 0,0 1 0,0 1 0,0-1 0,0 0 0,1 0 0,-1 1 0,0-1 0,0 1 0,0 0 0,0 0 0,0 0 0,2 1 0,-4-2 1,0 1 0,0-1 1,0 0-1,1 0 0,-1 0 0,0 1 0,0-1 0,0 0 0,-1 0 0,1 1 1,0-1-1,0 0 0,0 0 0,0 0 0,0 1 0,0-1 0,0 0 0,0 0 1,0 0-1,0 1 0,0-1 0,-1 0 0,1 0 0,0 0 0,0 0 0,0 1 1,0-1-1,-1 0 0,1 0 0,0 0 0,0 0 0,0 0 0,-1 0 0,1 1 0,0-1 1,0 0-1,0 0 0,-1 0 0,1 0 0,0 0 0,0 0 0,-1 0 0,1 0 1,0 0-1,0 0 0,-1 0 0,-11 2-1419,0 0-5408</inkml:trace>
+</inkml:ink>
+</file>
+
+<file path=word/ink/ink2.xml><?xml version="1.0" encoding="utf-8"?>
+<inkml:ink xmlns:inkml="http://www.w3.org/2003/InkML">
+  <inkml:definitions>
+    <inkml:context xml:id="ctx0">
+      <inkml:inkSource xml:id="inkSrc0">
+        <inkml:traceFormat>
+          <inkml:channel name="X" type="integer" min="-2.14748E9" max="2.14748E9" units="cm"/>
+          <inkml:channel name="Y" type="integer" min="-2.14748E9" max="2.14748E9" units="cm"/>
+          <inkml:channel name="F" type="integer" max="32767" units="dev"/>
+        </inkml:traceFormat>
+        <inkml:channelProperties>
+          <inkml:channelProperty channel="X" name="resolution" value="1000" units="1/cm"/>
+          <inkml:channelProperty channel="Y" name="resolution" value="1000" units="1/cm"/>
+          <inkml:channelProperty channel="F" name="resolution" value="0" units="1/dev"/>
+        </inkml:channelProperties>
+      </inkml:inkSource>
+      <inkml:timestamp xml:id="ts0" timeString="2024-10-27T15:47:38.696"/>
+    </inkml:context>
+    <inkml:brush xml:id="br0">
+      <inkml:brushProperty name="width" value="0.035" units="cm"/>
+      <inkml:brushProperty name="height" value="0.035" units="cm"/>
+      <inkml:brushProperty name="color" value="#E71224"/>
+    </inkml:brush>
+  </inkml:definitions>
+  <inkml:trace contextRef="#ctx0" brushRef="#br0">0 0 24575,'0'0'-8191</inkml:trace>
+</inkml:ink>
+</file>
+
+<file path=word/ink/ink3.xml><?xml version="1.0" encoding="utf-8"?>
+<inkml:ink xmlns:inkml="http://www.w3.org/2003/InkML">
+  <inkml:definitions>
+    <inkml:context xml:id="ctx0">
+      <inkml:inkSource xml:id="inkSrc0">
+        <inkml:traceFormat>
+          <inkml:channel name="X" type="integer" min="-2.14748E9" max="2.14748E9" units="cm"/>
+          <inkml:channel name="Y" type="integer" min="-2.14748E9" max="2.14748E9" units="cm"/>
+          <inkml:channel name="F" type="integer" max="32767" units="dev"/>
+        </inkml:traceFormat>
+        <inkml:channelProperties>
+          <inkml:channelProperty channel="X" name="resolution" value="1000" units="1/cm"/>
+          <inkml:channelProperty channel="Y" name="resolution" value="1000" units="1/cm"/>
+          <inkml:channelProperty channel="F" name="resolution" value="0" units="1/dev"/>
+        </inkml:channelProperties>
+      </inkml:inkSource>
+      <inkml:timestamp xml:id="ts0" timeString="2024-10-27T15:47:37.891"/>
+    </inkml:context>
+    <inkml:brush xml:id="br0">
+      <inkml:brushProperty name="width" value="0.035" units="cm"/>
+      <inkml:brushProperty name="height" value="0.035" units="cm"/>
+      <inkml:brushProperty name="color" value="#E71224"/>
+    </inkml:brush>
+  </inkml:definitions>
+  <inkml:trace contextRef="#ctx0" brushRef="#br0">0 0 24575,'0'0'-8191</inkml:trace>
+</inkml:ink>
+</file>
+
+<file path=word/ink/ink4.xml><?xml version="1.0" encoding="utf-8"?>
+<inkml:ink xmlns:inkml="http://www.w3.org/2003/InkML">
+  <inkml:definitions>
+    <inkml:context xml:id="ctx0">
+      <inkml:inkSource xml:id="inkSrc0">
+        <inkml:traceFormat>
+          <inkml:channel name="X" type="integer" min="-2.14748E9" max="2.14748E9" units="cm"/>
+          <inkml:channel name="Y" type="integer" min="-2.14748E9" max="2.14748E9" units="cm"/>
+          <inkml:channel name="F" type="integer" max="32767" units="dev"/>
+        </inkml:traceFormat>
+        <inkml:channelProperties>
+          <inkml:channelProperty channel="X" name="resolution" value="1000" units="1/cm"/>
+          <inkml:channelProperty channel="Y" name="resolution" value="1000" units="1/cm"/>
+          <inkml:channelProperty channel="F" name="resolution" value="0" units="1/dev"/>
+        </inkml:channelProperties>
+      </inkml:inkSource>
+      <inkml:timestamp xml:id="ts0" timeString="2024-10-27T15:47:24.398"/>
+    </inkml:context>
+    <inkml:brush xml:id="br0">
+      <inkml:brushProperty name="width" value="0.035" units="cm"/>
+      <inkml:brushProperty name="height" value="0.035" units="cm"/>
+      <inkml:brushProperty name="color" value="#E71224"/>
+    </inkml:brush>
+  </inkml:definitions>
+  <inkml:trace contextRef="#ctx0" brushRef="#br0">0 0 24575,'0'0'-8191</inkml:trace>
+</inkml:ink>
+</file>
+
+<file path=word/ink/ink5.xml><?xml version="1.0" encoding="utf-8"?>
+<inkml:ink xmlns:inkml="http://www.w3.org/2003/InkML">
+  <inkml:definitions>
+    <inkml:context xml:id="ctx0">
+      <inkml:inkSource xml:id="inkSrc0">
+        <inkml:traceFormat>
+          <inkml:channel name="X" type="integer" min="-2.14748E9" max="2.14748E9" units="cm"/>
+          <inkml:channel name="Y" type="integer" min="-2.14748E9" max="2.14748E9" units="cm"/>
+          <inkml:channel name="F" type="integer" max="32767" units="dev"/>
+        </inkml:traceFormat>
+        <inkml:channelProperties>
+          <inkml:channelProperty channel="X" name="resolution" value="1000" units="1/cm"/>
+          <inkml:channelProperty channel="Y" name="resolution" value="1000" units="1/cm"/>
+          <inkml:channelProperty channel="F" name="resolution" value="0" units="1/dev"/>
+        </inkml:channelProperties>
+      </inkml:inkSource>
+      <inkml:timestamp xml:id="ts0" timeString="2024-10-27T15:47:20.613"/>
+    </inkml:context>
+    <inkml:brush xml:id="br0">
+      <inkml:brushProperty name="width" value="0.035" units="cm"/>
+      <inkml:brushProperty name="height" value="0.035" units="cm"/>
+      <inkml:brushProperty name="color" value="#E71224"/>
+    </inkml:brush>
+  </inkml:definitions>
+  <inkml:trace contextRef="#ctx0" brushRef="#br0">194 342 24575,'1'3'0,"-1"1"0,1-1 0,0 0 0,0 0 0,0 0 0,0 0 0,1 0 0,-1 0 0,1 0 0,0 0 0,4 4 0,25 28 0,-30-34 0,57 66 0,-39-42 0,29 27 0,-19-22 0,44 58 0,-46-51 0,38 36 0,-46-52 0,28 39 0,-23-29 0,-18-23 0,1-1 0,0 0 0,0-1 0,10 7 0,-8-7 0,0 1 0,12 14 0,26 26 0,1-2 0,80 57 0,-121-97 0,30 25 0,41 41 0,-44-39 0,22 24 0,-21-20 0,-27-29 0,0 0 0,-1 1 0,1 1 0,-1-1 0,-1 1 0,8 13 0,-11-16 0,1-1 0,0 0 0,0 1 0,0-2 0,1 1 0,-1 0 0,1-1 0,0 0 0,12 7 0,-10-7 0,0 2 0,0-1 0,0 1 0,10 11 0,29 37 0,-26-32 0,21 30 0,-35-45 0,0 0 0,0 0 0,1-1 0,14 11 0,-13-10 0,0-1 0,0 2 0,10 10 0,59 69 0,-91-102 0,0-1 0,-22-34 0,27 37 0,0 0 0,-1 1 0,-12-11 0,10 10 0,1 0 0,-11-17 0,14 20 0,-1-1 0,0 1 0,0 0 0,-17-12 0,-5-6 0,15 13 0,-28-18 0,30 23 0,0 0 0,1-1 0,0-1 0,-11-13 0,9 6 0,-2 1 0,0 0 0,-1 1 0,0 1 0,-23-15 0,30 22 0,0 0 0,0 0 0,-11-14 0,10 10 0,-24-19 0,14 12 0,0-1 0,2 0 0,0-2 0,-29-44 0,36 46 0,10 16 0,0 0 0,1 0 0,-2 1 0,1-1 0,0 1 0,-1 0 0,-6-5 0,-4-3 0,0-1 0,0 0 0,1-1 0,1 0 0,-15-22 0,-107-158 0,86 128 0,27 40 0,-31-53 0,46 68 0,-2 0 0,1 0 0,-2 1 0,-11-12 0,-13-15 0,8-5 0,20 32 0,0 1 0,0 0 0,-11-12 0,-60-71 0,53 63 0,2-1 0,-23-41 0,41 66 0,1 1 0,-1-1 0,-1 1 0,1 0 0,0 0 0,-1 0 0,0 0 0,0 0 0,0 1 0,-1 0 0,1 0 0,-1 0 0,1 1 0,-9-4 0,6 1 0,-1 1 0,1-2 0,1 1 0,-11-11 0,-12-10 0,21 20 0,5 3 0,0 1 0,0-1 0,-1 1 0,1 0 0,-1 0 0,1 0 0,-1 1 0,-4-2 0,8 3 0,0-1 0,0 1 0,-1 0 0,1 0 0,0 0 0,0 0 0,0 0 0,-1 0 0,1 0 0,0 0 0,0 0 0,0 0 0,-1 0 0,1 0 0,0 0 0,0 0 0,0 0 0,-1 0 0,1 0 0,0 0 0,0 0 0,0 0 0,0 0 0,-1 1 0,1-1 0,0 0 0,0 0 0,0 0 0,0 0 0,-1 0 0,1 0 0,0 1 0,0-1 0,0 0 0,0 0 0,0 0 0,0 0 0,0 1 0,-1-1 0,1 0 0,0 0 0,0 0 0,0 1 0,3 10 0,11 10 0,62 56 0,-14-15 0,-55-53 0,0-1 0,-1 1 0,7 13 0,-10-15 0,2 1 0,-1-1 0,1 0 0,0-1 0,0 1 0,11 9 0,208 187 0,-174-156 0,127 111 0,-112-103 0,7 12 0,16 14 0,46 22 0,-107-82 0,-1 1 0,26 29 0,-24-23 0,-23-23 0,21 19 0,-1 2 0,-1 0 0,-1 2 0,22 36 0,-17-23 0,-20-30 0,-1 0 0,0 0 0,0 1 0,5 14 0,-6-12 0,0-1 0,1 0 0,15 20 0,-15-24 0,-1 0 0,0 0 0,-1 1 0,0 0 0,-1 0 0,1 0 0,-2 0 0,4 14 0,-2 2 0,1 0 0,2 0 0,17 41 0,43 69 0,-29-62 0,-39-73 0,2 2 0,-1 1 0,1-1 0,-1 0 0,1 0 0,0 0 0,1 0 0,-1 0 0,0 0 0,1 0 0,0-1 0,5 5 0,-8-8 2,0 1-1,0 0 0,0 0 1,1 0-1,-1 0 0,0 0 1,0 0-1,0 0 0,1 0 1,-1 0-1,0 0 0,0 0 1,0-1-1,0 1 0,1 0 1,-1 0-1,0 0 0,0 0 1,0-1-1,0 1 0,0 0 1,0 0-1,1 0 0,-1 0 1,0-1-1,0 1 0,0 0 1,0 0-1,0 0 0,0-1 1,0 1-1,0 0 0,0 0 1,0-1-1,0 1 0,0 0 1,0 0-1,0 0 0,0-1 1,0 1-1,0 0 0,0 0 1,0 0-1,-1-1 0,1 1 1,-2-15-691,2 13-49,-2-11-6088</inkml:trace>
+</inkml:ink>
+</file>
+
+<file path=word/ink/ink6.xml><?xml version="1.0" encoding="utf-8"?>
+<inkml:ink xmlns:inkml="http://www.w3.org/2003/InkML">
+  <inkml:definitions>
+    <inkml:context xml:id="ctx0">
+      <inkml:inkSource xml:id="inkSrc0">
+        <inkml:traceFormat>
+          <inkml:channel name="X" type="integer" min="-2.14748E9" max="2.14748E9" units="cm"/>
+          <inkml:channel name="Y" type="integer" min="-2.14748E9" max="2.14748E9" units="cm"/>
+          <inkml:channel name="F" type="integer" max="32767" units="dev"/>
+        </inkml:traceFormat>
+        <inkml:channelProperties>
+          <inkml:channelProperty channel="X" name="resolution" value="1000" units="1/cm"/>
+          <inkml:channelProperty channel="Y" name="resolution" value="1000" units="1/cm"/>
+          <inkml:channelProperty channel="F" name="resolution" value="0" units="1/dev"/>
+        </inkml:channelProperties>
+      </inkml:inkSource>
+      <inkml:timestamp xml:id="ts0" timeString="2024-10-27T15:47:04.913"/>
+    </inkml:context>
+    <inkml:brush xml:id="br0">
+      <inkml:brushProperty name="width" value="0.035" units="cm"/>
+      <inkml:brushProperty name="height" value="0.035" units="cm"/>
+      <inkml:brushProperty name="color" value="#E71224"/>
+    </inkml:brush>
+  </inkml:definitions>
+  <inkml:trace contextRef="#ctx0" brushRef="#br0">161 0 24575,'-4'0'0,"-1"1"0,1 0 0,-1 0 0,1 0 0,-1 1 0,1-1 0,0 1 0,0 0 0,0 0 0,0 0 0,-6 5 0,-40 36 0,40-34 0,6-6 0,0 1 0,1-1 0,-1 1 0,1 0 0,0 0 0,0 1 0,0-1 0,1 0 0,-1 1 0,1 0 0,0 0 0,1-1 0,-1 1 0,1 0 0,0 0 0,0 1 0,0-1 0,1 0 0,0 0 0,0 7 0,0 35 0,3 84 0,-3-130 0,0 1 0,0-1 0,0 1 0,0-1 0,1 1 0,-1-1 0,0 1 0,1-1 0,-1 1 0,1-1 0,0 1 0,-1-1 0,1 0 0,0 0 0,0 1 0,0-1 0,0 0 0,0 0 0,0 0 0,0 0 0,0 0 0,1 0 0,1 1 0,-1-1 0,0-1 0,0 1 0,0-1 0,1 1 0,-1-1 0,0 0 0,0 0 0,0 0 0,1 0 0,-1-1 0,0 1 0,0-1 0,0 1 0,3-2 0,7-2 0,-1-2 0,1 1 0,-1-1 0,13-10 0,-4 3 0,-6 4 0,0 0 0,-1-1 0,0-1 0,23-23 0,-33 30 0,1 1 0,-1 0 0,1 0 0,-1 0 0,1 0 0,0 1 0,0 0 0,0 0 0,1 0 0,-1 0 0,0 0 0,1 1 0,-1 0 0,7-1 0,-10 2 0,1-1 0,0 1 0,0 0 0,0 0 0,0 0 0,0 0 0,0 0 0,0 0 0,-1 1 0,1-1 0,0 1 0,0-1 0,0 1 0,0 0 0,-1 0 0,1-1 0,0 1 0,-1 0 0,1 1 0,-1-1 0,1 0 0,-1 0 0,0 1 0,1-1 0,-1 1 0,0-1 0,0 1 0,0-1 0,0 1 0,0 0 0,0-1 0,-1 1 0,1 0 0,0 0 0,-1 0 0,1 2 0,1 8 0,-1 1 0,0 0 0,-1-1 0,0 1 0,-1 0 0,0-1 0,-1 1 0,-1-1 0,0 1 0,-1-1 0,0 0 0,0 0 0,-2-1 0,-12 22 0,15-28 0,-1-1 0,0 1 0,0-1 0,-8 6 0,-14 17 0,21-21 0,0-1 0,0 1 0,-1-1 0,-9 8 0,13-11 0,-1 0 0,0 0 0,1-1 0,-1 1 0,0-1 0,0 1 0,0-1 0,0 0 0,0 0 0,0 0 0,-1-1 0,1 1 0,-4-1 0,7 0 1,0 1 0,0-1 0,0 0 0,0 0 0,-1 0 0,1 0 0,0 0 0,0 0 0,0 0 0,0 0 0,0 0 0,-1 0 0,1 0 0,0 0 0,0 0 0,0 0 0,0 0 0,0 0 0,-1 0 0,1 0-1,0 0 1,0 0 0,0 0 0,0 0 0,0 0 0,0 0 0,-1-1 0,1 1 0,0 0 0,0 0 0,0 0 0,0 0 0,0 0 0,0 0 0,0 0 0,0 0 0,-1-1 0,1 1 0,0 0 0,0 0 0,0 0 0,0 0 0,0 0 0,0 0 0,0-1 0,0 1 0,0 0-1,0 0 1,0 0 0,0 0 0,0 0 0,0-1 0,0 1 0,0 0 0,0 0 0,0 0 0,0 0 0,0 0 0,0-1 0,7-5-1338,-7 6 1251,9-6-6740</inkml:trace>
+</inkml:ink>
+</file>
+
+<file path=word/ink/ink7.xml><?xml version="1.0" encoding="utf-8"?>
+<inkml:ink xmlns:inkml="http://www.w3.org/2003/InkML">
+  <inkml:definitions>
+    <inkml:context xml:id="ctx0">
+      <inkml:inkSource xml:id="inkSrc0">
+        <inkml:traceFormat>
+          <inkml:channel name="X" type="integer" min="-2.14748E9" max="2.14748E9" units="cm"/>
+          <inkml:channel name="Y" type="integer" min="-2.14748E9" max="2.14748E9" units="cm"/>
+          <inkml:channel name="F" type="integer" max="32767" units="dev"/>
+        </inkml:traceFormat>
+        <inkml:channelProperties>
+          <inkml:channelProperty channel="X" name="resolution" value="1000" units="1/cm"/>
+          <inkml:channelProperty channel="Y" name="resolution" value="1000" units="1/cm"/>
+          <inkml:channelProperty channel="F" name="resolution" value="0" units="1/dev"/>
+        </inkml:channelProperties>
+      </inkml:inkSource>
+      <inkml:timestamp xml:id="ts0" timeString="2024-10-27T15:46:55.801"/>
+    </inkml:context>
+    <inkml:brush xml:id="br0">
+      <inkml:brushProperty name="width" value="0.035" units="cm"/>
+      <inkml:brushProperty name="height" value="0.035" units="cm"/>
+      <inkml:brushProperty name="color" value="#E71224"/>
+    </inkml:brush>
+  </inkml:definitions>
+  <inkml:trace contextRef="#ctx0" brushRef="#br0">0 301 24575,'4'3'0,"-1"0"0,1 0 0,0-1 0,0 0 0,0 1 0,5 1 0,-4-2 0,0 0 0,-1 0 0,1 1 0,-1-1 0,6 6 0,198 198 0,-181-173 0,-23-27 0,0 0 0,0-1 0,0 1 0,1-1 0,10 8 0,-6-6 0,0 1 0,-1 0 0,0 0 0,14 19 0,-3-2 0,-18-24 0,0 0 0,0 1 0,0-1 0,0 0 0,0 0 0,1 0 0,-1 0 0,0 0 0,1 0 0,-1 0 0,0 0 0,1-1 0,-1 1 0,1-1 0,-1 1 0,2 0 0,-2-1 0,0 0 0,0 0 0,-1-1 0,1 1 0,0 0 0,0 0 0,-1 0 0,1-1 0,0 1 0,-1 0 0,1-1 0,0 1 0,-1-1 0,1 1 0,0-1 0,-1 1 0,1-1 0,-1 1 0,1-1 0,-1 1 0,1-1 0,-1 0 0,1 0 0,1-4 0,0 1 0,-1-1 0,1 0 0,-1 0 0,0 1 0,0-1 0,0 0 0,-1-8 0,0-292 0,-2 111 0,3 185 0,0-1 0,1 1 0,0 0 0,0 0 0,1 0 0,4-10 0,-4 12 0,0-1 0,0 0 0,-1-1 0,0 1 0,0 0 0,-1-1 0,0-11 0,-1 20-29,0 0 0,0 0 0,0-1 0,0 1 0,0 0 0,0-1 0,0 1 0,0 0 0,0 0 0,0-1 0,0 1 0,0 0 0,0-1 0,-1 1 0,1 0-1,0 0 1,0-1 0,0 1 0,0 0 0,-1 0 0,1 0 0,0-1 0,0 1 0,0 0 0,-1 0 0,1 0 0,0 0 0,0-1 0,-1 1 0,1 0 0,0 0 0,0 0 0,-1 0 0,1 0 0,0 0 0,-1 0-1,1 0 1,0 0 0,0 0 0,-1 0 0,1 0 0,0 0 0,-1 0 0,1 0 0,0 0 0,-1 0 0,-6 3-6797</inkml:trace>
+</inkml:ink>
+</file>
+
+<file path=word/ink/ink8.xml><?xml version="1.0" encoding="utf-8"?>
+<inkml:ink xmlns:inkml="http://www.w3.org/2003/InkML">
+  <inkml:definitions>
+    <inkml:context xml:id="ctx0">
+      <inkml:inkSource xml:id="inkSrc0">
+        <inkml:traceFormat>
+          <inkml:channel name="X" type="integer" min="-2.14748E9" max="2.14748E9" units="cm"/>
+          <inkml:channel name="Y" type="integer" min="-2.14748E9" max="2.14748E9" units="cm"/>
+          <inkml:channel name="F" type="integer" max="32767" units="dev"/>
+        </inkml:traceFormat>
+        <inkml:channelProperties>
+          <inkml:channelProperty channel="X" name="resolution" value="1000" units="1/cm"/>
+          <inkml:channelProperty channel="Y" name="resolution" value="1000" units="1/cm"/>
+          <inkml:channelProperty channel="F" name="resolution" value="0" units="1/dev"/>
+        </inkml:channelProperties>
+      </inkml:inkSource>
+      <inkml:timestamp xml:id="ts0" timeString="2024-10-27T15:46:42.298"/>
+    </inkml:context>
+    <inkml:brush xml:id="br0">
+      <inkml:brushProperty name="width" value="0.035" units="cm"/>
+      <inkml:brushProperty name="height" value="0.035" units="cm"/>
+      <inkml:brushProperty name="color" value="#E71224"/>
+    </inkml:brush>
+  </inkml:definitions>
+  <inkml:trace contextRef="#ctx0" brushRef="#br0">0 176 24575,'1'15'0,"1"0"0,1 0 0,0 0 0,0 0 0,11 23 0,-8-19 0,0-1 0,6 32 0,10 87 0,-21-216 0,-3-57 0,-1 121 0,0-1 0,-1 1 0,0 0 0,-9-20 0,7 20 0,0 0 0,2 0 0,-6-30 0,11 161 43,-2-62-1451,1-38-5418</inkml:trace>
+  <inkml:trace contextRef="#ctx0" brushRef="#br0" timeOffset="1544.18">19 317 24575,'7'-1'0,"-1"0"0,1-1 0,0 0 0,-1 0 0,0 0 0,0-1 0,1 0 0,-2 0 0,8-5 0,22-10 0,31-15 0,-56 26 0,0 1 0,0 1 0,1 0 0,0 0 0,0 1 0,0 0 0,0 1 0,1 0 0,21-2 0,65 7 0,-114-3 0,-60 2 0,68-1 0,0 1 0,0 0 0,0 1 0,0 0 0,1 0 0,-1 1 0,-13 6 0,15-6-136,0 0-1,0-1 1,0 0-1,-1 0 1,1-1-1,-1 0 1,1 0-1,-1 0 0,-8-1 1,0 0-6690</inkml:trace>
+  <inkml:trace contextRef="#ctx0" brushRef="#br0" timeOffset="3688.33">283 0 24575,'-1'21'0,"2"0"0,0 0 0,1 0 0,1 0 0,0 0 0,12 32 0,-7-29 0,-1 1 0,8 47 0,-14-69-136,-1 1-1,1 0 1,0-1-1,0 1 1,0 0-1,1-1 1,-1 1-1,1-1 0,2 4 1,3 1-6690</inkml:trace>
+</inkml:ink>
+</file>
+
+<file path=word/ink/ink9.xml><?xml version="1.0" encoding="utf-8"?>
+<inkml:ink xmlns:inkml="http://www.w3.org/2003/InkML">
+  <inkml:definitions>
+    <inkml:context xml:id="ctx0">
+      <inkml:inkSource xml:id="inkSrc0">
+        <inkml:traceFormat>
+          <inkml:channel name="X" type="integer" min="-2.14748E9" max="2.14748E9" units="cm"/>
+          <inkml:channel name="Y" type="integer" min="-2.14748E9" max="2.14748E9" units="cm"/>
+          <inkml:channel name="F" type="integer" max="32767" units="dev"/>
+        </inkml:traceFormat>
+        <inkml:channelProperties>
+          <inkml:channelProperty channel="X" name="resolution" value="1000" units="1/cm"/>
+          <inkml:channelProperty channel="Y" name="resolution" value="1000" units="1/cm"/>
+          <inkml:channelProperty channel="F" name="resolution" value="0" units="1/dev"/>
+        </inkml:channelProperties>
+      </inkml:inkSource>
+      <inkml:timestamp xml:id="ts0" timeString="2024-10-27T15:46:28.995"/>
+    </inkml:context>
+    <inkml:brush xml:id="br0">
+      <inkml:brushProperty name="width" value="0.035" units="cm"/>
+      <inkml:brushProperty name="height" value="0.035" units="cm"/>
+      <inkml:brushProperty name="color" value="#E71224"/>
+    </inkml:brush>
+  </inkml:definitions>
+  <inkml:trace contextRef="#ctx0" brushRef="#br0">303 88 24575,'2700'0'0,"-4270"0"0,1326 19 0,9-1 0,-718-19 0,1010 0 0,68-9 0,461-36 0,-159 19 0,216-12 0,-309 38-1365,-319 1-5461</inkml:trace>
+</inkml:ink>
 </file>
 
 <file path=word/theme/theme1.xml><?xml version="1.0" encoding="utf-8"?>

</xml_diff>